<commit_message>
docx report (not full)
</commit_message>
<xml_diff>
--- a/Отчёт курс6.docx
+++ b/Отчёт курс6.docx
@@ -4905,17 +4905,13 @@
         <w:jc w:val="both"/>
         <w:rPr>
           <w:rFonts w:ascii="Times New Roman" w:hAnsi="Times New Roman"/>
-          <w:strike/>
-          <w:color w:val="FF0000"/>
-          <w:sz w:val="28"/>
-          <w:szCs w:val="28"/>
-        </w:rPr>
-      </w:pPr>
-      <w:r>
-        <w:rPr>
-          <w:rFonts w:ascii="Times New Roman" w:hAnsi="Times New Roman"/>
-          <w:strike/>
-          <w:color w:val="FF0000"/>
+          <w:sz w:val="28"/>
+          <w:szCs w:val="28"/>
+        </w:rPr>
+      </w:pPr>
+      <w:r>
+        <w:rPr>
+          <w:rFonts w:ascii="Times New Roman" w:hAnsi="Times New Roman"/>
           <w:sz w:val="28"/>
           <w:szCs w:val="28"/>
         </w:rPr>
@@ -6600,7 +6596,7 @@
             <w:sz w:val="28"/>
             <w:szCs w:val="28"/>
           </w:rPr>
-          <w:t>14</w:t>
+          <w:t>16</w:t>
         </w:r>
         <w:r>
           <w:rPr>
@@ -6718,7 +6714,7 @@
             <w:sz w:val="28"/>
             <w:szCs w:val="28"/>
           </w:rPr>
-          <w:t>15</w:t>
+          <w:t>17</w:t>
         </w:r>
         <w:r>
           <w:rPr>
@@ -6813,7 +6809,7 @@
             <w:sz w:val="28"/>
             <w:szCs w:val="28"/>
           </w:rPr>
-          <w:t>16</w:t>
+          <w:t>18</w:t>
         </w:r>
         <w:r>
           <w:rPr>
@@ -7224,11 +7220,9 @@
       <w:r>
         <w:t xml:space="preserve"> один из наиболее известных и </w:t>
       </w:r>
-      <w:proofErr w:type="spellStart"/>
-      <w:r>
-        <w:t>распространнёных</w:t>
-      </w:r>
-      <w:proofErr w:type="spellEnd"/>
+      <w:r>
+        <w:t>распространённых</w:t>
+      </w:r>
       <w:r>
         <w:t xml:space="preserve"> классов генеративных моделей. Он состоит из двух нейронных сетей, генератора и дискриминатора, которые соревнуются друг с другом. Генератор создает данные, а дискриминатор оценивает, насколько они реалистичны. GAN широко используются в генерации изображений, видео и в обработке звука. Например, они могут использоваться для генерации картин, создания реалистичных фотографий лиц или для улучшения качества фотографий.</w:t>
       </w:r>
@@ -7397,15 +7391,24 @@
       </w:r>
       <w:proofErr w:type="spellEnd"/>
       <w:r>
-        <w:t xml:space="preserve"> Model (DDIM) </w:t>
+        <w:t xml:space="preserve"> Model (DDIM</w:t>
       </w:r>
       <w:proofErr w:type="gramStart"/>
       <w:r>
-        <w:t>- это</w:t>
+        <w:t>)</w:t>
+      </w:r>
+      <w:r>
+        <w:t>[</w:t>
       </w:r>
       <w:proofErr w:type="gramEnd"/>
       <w:r>
-        <w:t xml:space="preserve"> относительно новая генеративная модель. DDIM основан на диффузии, статистическом процессе, который моделирует распространение шума в данных. Основная идея DDIM заключается в обучении модели постепенно очищать (декодировать) данные от шума, создавая реалистичные образцы. DDIM может быть использован для генерации изображений, видео, звуков и других типов данных.</w:t>
+        <w:t>1</w:t>
+      </w:r>
+      <w:r>
+        <w:t>]</w:t>
+      </w:r>
+      <w:r>
+        <w:t xml:space="preserve"> - это относительно новая генеративная модель. DDIM основан на диффузии, статистическом процессе, который моделирует распространение шума в данных. Основная идея DDIM заключается в обучении модели постепенно очищать (декодировать) данные от шума, создавая реалистичные образцы. DDIM может быть использован для генерации изображений, видео, звуков и других типов данных.</w:t>
       </w:r>
     </w:p>
     <w:p>
@@ -7586,19 +7589,15 @@
       <w:r>
         <w:t xml:space="preserve">Предварительно все </w:t>
       </w:r>
-      <w:proofErr w:type="spellStart"/>
-      <w:r>
-        <w:t>изображаения</w:t>
-      </w:r>
-      <w:proofErr w:type="spellEnd"/>
+      <w:r>
+        <w:t>изображения</w:t>
+      </w:r>
       <w:r>
         <w:t xml:space="preserve"> </w:t>
       </w:r>
-      <w:proofErr w:type="spellStart"/>
-      <w:r>
-        <w:t>нормализованны</w:t>
-      </w:r>
-      <w:proofErr w:type="spellEnd"/>
+      <w:r>
+        <w:t>нормализованы</w:t>
+      </w:r>
       <w:r>
         <w:t xml:space="preserve"> так, чтобы среднее значение пикселей равно 0, а дисперсия равна 1.</w:t>
       </w:r>
@@ -8064,58 +8063,59 @@
           <w:tab w:val="right" w:pos="9072"/>
         </w:tabs>
       </w:pPr>
-      <m:oMathPara>
-        <m:oMath>
-          <m:r>
-            <m:rPr>
-              <m:sty m:val="p"/>
-            </m:rPr>
-            <w:rPr>
-              <w:rFonts w:ascii="Cambria Math" w:hAnsi="Cambria Math"/>
-            </w:rPr>
-            <m:t>μ</m:t>
-          </m:r>
-          <m:d>
-            <m:dPr>
-              <m:ctrlPr>
-                <w:rPr>
-                  <w:rFonts w:ascii="Cambria Math" w:hAnsi="Cambria Math"/>
-                  <w:i/>
-                </w:rPr>
-              </m:ctrlPr>
-            </m:dPr>
-            <m:e>
-              <m:r>
-                <w:rPr>
-                  <w:rFonts w:ascii="Cambria Math" w:hAnsi="Cambria Math"/>
-                </w:rPr>
-                <m:t>noisy</m:t>
-              </m:r>
-              <m:r>
-                <m:rPr>
-                  <m:lit/>
-                </m:rPr>
-                <w:rPr>
-                  <w:rFonts w:ascii="Cambria Math" w:hAnsi="Cambria Math"/>
-                </w:rPr>
-                <m:t>_</m:t>
-              </m:r>
-              <m:r>
-                <w:rPr>
-                  <w:rFonts w:ascii="Cambria Math" w:hAnsi="Cambria Math"/>
-                </w:rPr>
-                <m:t>image</m:t>
-              </m:r>
-            </m:e>
-          </m:d>
-          <m:r>
-            <w:rPr>
-              <w:rFonts w:ascii="Cambria Math" w:hAnsi="Cambria Math"/>
-            </w:rPr>
-            <m:t>=0</m:t>
-          </m:r>
-        </m:oMath>
-      </m:oMathPara>
+      <w:r>
+        <w:tab/>
+      </w:r>
+      <m:oMath>
+        <m:r>
+          <m:rPr>
+            <m:sty m:val="p"/>
+          </m:rPr>
+          <w:rPr>
+            <w:rFonts w:ascii="Cambria Math" w:hAnsi="Cambria Math"/>
+          </w:rPr>
+          <m:t>μ</m:t>
+        </m:r>
+        <m:d>
+          <m:dPr>
+            <m:ctrlPr>
+              <w:rPr>
+                <w:rFonts w:ascii="Cambria Math" w:hAnsi="Cambria Math"/>
+                <w:i/>
+              </w:rPr>
+            </m:ctrlPr>
+          </m:dPr>
+          <m:e>
+            <m:r>
+              <w:rPr>
+                <w:rFonts w:ascii="Cambria Math" w:hAnsi="Cambria Math"/>
+              </w:rPr>
+              <m:t>noisy</m:t>
+            </m:r>
+            <m:r>
+              <m:rPr>
+                <m:lit/>
+              </m:rPr>
+              <w:rPr>
+                <w:rFonts w:ascii="Cambria Math" w:hAnsi="Cambria Math"/>
+              </w:rPr>
+              <m:t>_</m:t>
+            </m:r>
+            <m:r>
+              <w:rPr>
+                <w:rFonts w:ascii="Cambria Math" w:hAnsi="Cambria Math"/>
+              </w:rPr>
+              <m:t>image</m:t>
+            </m:r>
+          </m:e>
+        </m:d>
+        <m:r>
+          <w:rPr>
+            <w:rFonts w:ascii="Cambria Math" w:hAnsi="Cambria Math"/>
+          </w:rPr>
+          <m:t>=0</m:t>
+        </m:r>
+      </m:oMath>
     </w:p>
     <w:p>
       <w:pPr>
@@ -8394,7 +8394,21 @@
         </m:r>
       </m:oMath>
       <w:r>
-        <w:t xml:space="preserve"> - diffusion schedule).</w:t>
+        <w:t xml:space="preserve"> - diffusion </w:t>
+      </w:r>
+      <w:proofErr w:type="gramStart"/>
+      <w:r>
+        <w:t>schedule)</w:t>
+      </w:r>
+      <w:r>
+        <w:t>[</w:t>
+      </w:r>
+      <w:proofErr w:type="gramEnd"/>
+      <w:r>
+        <w:t>2]</w:t>
+      </w:r>
+      <w:r>
+        <w:t>.</w:t>
       </w:r>
     </w:p>
     <w:p>
@@ -9535,7 +9549,21 @@
       </w:r>
       <w:proofErr w:type="spellEnd"/>
       <w:r>
-        <w:t xml:space="preserve"> (KID) представляет собой меру различия между сгенерированными изображениями и обучающими данными в пространстве представлений, созданном моделью InceptionV3, предварительно обученной на наборе данных </w:t>
+        <w:t xml:space="preserve"> (KID</w:t>
+      </w:r>
+      <w:proofErr w:type="gramStart"/>
+      <w:r>
+        <w:t>)</w:t>
+      </w:r>
+      <w:r>
+        <w:t>[</w:t>
+      </w:r>
+      <w:proofErr w:type="gramEnd"/>
+      <w:r>
+        <w:t>3]</w:t>
+      </w:r>
+      <w:r>
+        <w:t xml:space="preserve"> представляет собой меру различия между сгенерированными изображениями и обучающими данными в пространстве представлений, созданном моделью InceptionV3, предварительно обученной на наборе данных </w:t>
       </w:r>
       <w:proofErr w:type="spellStart"/>
       <w:r>
@@ -9595,7 +9623,10 @@
       </w:r>
       <w:proofErr w:type="spellEnd"/>
       <w:r>
-        <w:t xml:space="preserve"> [СТАТЬЯ]</w:t>
+        <w:t xml:space="preserve"> </w:t>
+      </w:r>
+      <w:r>
+        <w:t>[3]</w:t>
       </w:r>
       <w:r>
         <w:t>,</w:t>
@@ -10880,12 +10911,23 @@
         <w:t xml:space="preserve"> </w:t>
       </w:r>
       <w:proofErr w:type="spellStart"/>
+      <w:proofErr w:type="gramStart"/>
       <w:r>
         <w:t>discrepancy</w:t>
       </w:r>
       <w:proofErr w:type="spellEnd"/>
       <w:r>
-        <w:t xml:space="preserve">), которое измеряет расстояние между двумя распределениями в пространстве RKHS. RKHS </w:t>
+        <w:t>)</w:t>
+      </w:r>
+      <w:r>
+        <w:t>[</w:t>
+      </w:r>
+      <w:proofErr w:type="gramEnd"/>
+      <w:r>
+        <w:t>4]</w:t>
+      </w:r>
+      <w:r>
+        <w:t xml:space="preserve">, которое измеряет расстояние между двумя распределениями в пространстве RKHS. RKHS </w:t>
       </w:r>
       <w:r>
         <w:t>— это гильбертово пространство</w:t>
@@ -13597,7 +13639,13 @@
       </w:r>
       <w:proofErr w:type="spellEnd"/>
       <w:r>
-        <w:t xml:space="preserve"> 102 и </w:t>
+        <w:t xml:space="preserve"> 102</w:t>
+      </w:r>
+      <w:r>
+        <w:t>[5]</w:t>
+      </w:r>
+      <w:r>
+        <w:t xml:space="preserve"> и </w:t>
       </w:r>
       <w:proofErr w:type="spellStart"/>
       <w:r>
@@ -13613,7 +13661,21 @@
       </w:r>
       <w:proofErr w:type="spellEnd"/>
       <w:r>
-        <w:t xml:space="preserve"> 200 (CUB-200). </w:t>
+        <w:t xml:space="preserve"> 200 (CUB-</w:t>
+      </w:r>
+      <w:proofErr w:type="gramStart"/>
+      <w:r>
+        <w:t>200)</w:t>
+      </w:r>
+      <w:r>
+        <w:t>[</w:t>
+      </w:r>
+      <w:proofErr w:type="gramEnd"/>
+      <w:r>
+        <w:t>6]</w:t>
+      </w:r>
+      <w:r>
+        <w:t xml:space="preserve">. </w:t>
       </w:r>
       <w:proofErr w:type="spellStart"/>
       <w:r>
@@ -13788,7 +13850,21 @@
         <w:pStyle w:val="aa"/>
       </w:pPr>
       <w:r>
-        <w:t>В качестве архитектуры нейросети была использована U-Net c 3'901'254 параметрами.</w:t>
+        <w:t>В качестве архитектуры нейросети была использована U-</w:t>
+      </w:r>
+      <w:proofErr w:type="gramStart"/>
+      <w:r>
+        <w:t>Net</w:t>
+      </w:r>
+      <w:r>
+        <w:t>[</w:t>
+      </w:r>
+      <w:proofErr w:type="gramEnd"/>
+      <w:r>
+        <w:t>7]</w:t>
+      </w:r>
+      <w:r>
+        <w:t xml:space="preserve"> c 3'901'254 параметрами.</w:t>
       </w:r>
     </w:p>
     <w:p>
@@ -13947,9 +14023,90 @@
     <w:p>
       <w:pPr>
         <w:pStyle w:val="aa"/>
-      </w:pPr>
-      <w:r>
-        <w:t>Модель обучалась</w:t>
+        <w:ind w:firstLine="0"/>
+        <w:rPr>
+          <w:b/>
+          <w:bCs/>
+        </w:rPr>
+      </w:pPr>
+      <w:r>
+        <w:rPr>
+          <w:b/>
+          <w:bCs/>
+        </w:rPr>
+        <w:t>Генерация изображений цветов</w:t>
+      </w:r>
+    </w:p>
+    <w:p>
+      <w:pPr>
+        <w:pStyle w:val="aa"/>
+      </w:pPr>
+      <w:r>
+        <w:rPr>
+          <w:noProof/>
+        </w:rPr>
+        <w:drawing>
+          <wp:anchor distT="0" distB="0" distL="114300" distR="114300" simplePos="0" relativeHeight="251660288" behindDoc="0" locked="0" layoutInCell="1" allowOverlap="1" wp14:anchorId="35BF8A2A" wp14:editId="113EA065">
+            <wp:simplePos x="0" y="0"/>
+            <wp:positionH relativeFrom="column">
+              <wp:posOffset>-5715</wp:posOffset>
+            </wp:positionH>
+            <wp:positionV relativeFrom="paragraph">
+              <wp:posOffset>816610</wp:posOffset>
+            </wp:positionV>
+            <wp:extent cx="5935980" cy="2964180"/>
+            <wp:effectExtent l="0" t="0" r="7620" b="7620"/>
+            <wp:wrapTopAndBottom/>
+            <wp:docPr id="1000662518" name="Рисунок 3"/>
+            <wp:cNvGraphicFramePr>
+              <a:graphicFrameLocks xmlns:a="http://schemas.openxmlformats.org/drawingml/2006/main" noChangeAspect="1"/>
+            </wp:cNvGraphicFramePr>
+            <a:graphic xmlns:a="http://schemas.openxmlformats.org/drawingml/2006/main">
+              <a:graphicData uri="http://schemas.openxmlformats.org/drawingml/2006/picture">
+                <pic:pic xmlns:pic="http://schemas.openxmlformats.org/drawingml/2006/picture">
+                  <pic:nvPicPr>
+                    <pic:cNvPr id="0" name="Picture 3"/>
+                    <pic:cNvPicPr>
+                      <a:picLocks noChangeAspect="1" noChangeArrowheads="1"/>
+                    </pic:cNvPicPr>
+                  </pic:nvPicPr>
+                  <pic:blipFill>
+                    <a:blip r:embed="rId6">
+                      <a:extLst>
+                        <a:ext uri="{28A0092B-C50C-407E-A947-70E740481C1C}">
+                          <a14:useLocalDpi xmlns:a14="http://schemas.microsoft.com/office/drawing/2010/main" val="0"/>
+                        </a:ext>
+                      </a:extLst>
+                    </a:blip>
+                    <a:srcRect/>
+                    <a:stretch>
+                      <a:fillRect/>
+                    </a:stretch>
+                  </pic:blipFill>
+                  <pic:spPr bwMode="auto">
+                    <a:xfrm>
+                      <a:off x="0" y="0"/>
+                      <a:ext cx="5935980" cy="2964180"/>
+                    </a:xfrm>
+                    <a:prstGeom prst="rect">
+                      <a:avLst/>
+                    </a:prstGeom>
+                    <a:noFill/>
+                    <a:ln>
+                      <a:noFill/>
+                    </a:ln>
+                  </pic:spPr>
+                </pic:pic>
+              </a:graphicData>
+            </a:graphic>
+          </wp:anchor>
+        </w:drawing>
+      </w:r>
+      <w:r>
+        <w:t>М</w:t>
+      </w:r>
+      <w:r>
+        <w:t>одель обучалась</w:t>
       </w:r>
       <w:r>
         <w:t xml:space="preserve"> 50 эпох. Важно иметь в виду, что обучение модели является итеративным процессом, и каждая эпоха представляет собой одну полную итерацию через весь тренировочный набор данных.</w:t>
@@ -13960,6 +14117,19 @@
         <w:pStyle w:val="aa"/>
       </w:pPr>
       <w:r>
+        <w:t>Рисунок. Образцы изображений цветов, полученные на 46 эпохе.</w:t>
+      </w:r>
+    </w:p>
+    <w:p>
+      <w:pPr>
+        <w:pStyle w:val="aa"/>
+      </w:pPr>
+    </w:p>
+    <w:p>
+      <w:pPr>
+        <w:pStyle w:val="aa"/>
+      </w:pPr>
+      <w:r>
         <w:t>Ф</w:t>
       </w:r>
       <w:r>
@@ -13977,6 +14147,88 @@
     <w:p>
       <w:pPr>
         <w:pStyle w:val="aa"/>
+        <w:jc w:val="center"/>
+      </w:pPr>
+      <w:r>
+        <w:rPr>
+          <w:noProof/>
+        </w:rPr>
+        <w:lastRenderedPageBreak/>
+        <w:drawing>
+          <wp:anchor distT="0" distB="0" distL="114300" distR="114300" simplePos="0" relativeHeight="251658240" behindDoc="0" locked="0" layoutInCell="1" allowOverlap="1" wp14:anchorId="43EA8782" wp14:editId="404F31A0">
+            <wp:simplePos x="0" y="0"/>
+            <wp:positionH relativeFrom="column">
+              <wp:posOffset>-75565</wp:posOffset>
+            </wp:positionH>
+            <wp:positionV relativeFrom="paragraph">
+              <wp:posOffset>95250</wp:posOffset>
+            </wp:positionV>
+            <wp:extent cx="5969635" cy="3977640"/>
+            <wp:effectExtent l="0" t="0" r="0" b="3810"/>
+            <wp:wrapTopAndBottom/>
+            <wp:docPr id="1240315162" name="Рисунок 1"/>
+            <wp:cNvGraphicFramePr>
+              <a:graphicFrameLocks xmlns:a="http://schemas.openxmlformats.org/drawingml/2006/main" noChangeAspect="1"/>
+            </wp:cNvGraphicFramePr>
+            <a:graphic xmlns:a="http://schemas.openxmlformats.org/drawingml/2006/main">
+              <a:graphicData uri="http://schemas.openxmlformats.org/drawingml/2006/picture">
+                <pic:pic xmlns:pic="http://schemas.openxmlformats.org/drawingml/2006/picture">
+                  <pic:nvPicPr>
+                    <pic:cNvPr id="0" name="Picture 1"/>
+                    <pic:cNvPicPr>
+                      <a:picLocks noChangeAspect="1" noChangeArrowheads="1"/>
+                    </pic:cNvPicPr>
+                  </pic:nvPicPr>
+                  <pic:blipFill>
+                    <a:blip r:embed="rId7">
+                      <a:extLst>
+                        <a:ext uri="{28A0092B-C50C-407E-A947-70E740481C1C}">
+                          <a14:useLocalDpi xmlns:a14="http://schemas.microsoft.com/office/drawing/2010/main" val="0"/>
+                        </a:ext>
+                      </a:extLst>
+                    </a:blip>
+                    <a:srcRect/>
+                    <a:stretch>
+                      <a:fillRect/>
+                    </a:stretch>
+                  </pic:blipFill>
+                  <pic:spPr bwMode="auto">
+                    <a:xfrm>
+                      <a:off x="0" y="0"/>
+                      <a:ext cx="5969635" cy="3977640"/>
+                    </a:xfrm>
+                    <a:prstGeom prst="rect">
+                      <a:avLst/>
+                    </a:prstGeom>
+                    <a:noFill/>
+                    <a:ln>
+                      <a:noFill/>
+                    </a:ln>
+                  </pic:spPr>
+                </pic:pic>
+              </a:graphicData>
+            </a:graphic>
+            <wp14:sizeRelH relativeFrom="margin">
+              <wp14:pctWidth>0</wp14:pctWidth>
+            </wp14:sizeRelH>
+            <wp14:sizeRelV relativeFrom="margin">
+              <wp14:pctHeight>0</wp14:pctHeight>
+            </wp14:sizeRelV>
+          </wp:anchor>
+        </w:drawing>
+      </w:r>
+      <w:r>
+        <w:t>Рисунок Значения метрик. Модель разделяет зашумлённое изображение на шум и сигнал, которые сравниваются с истинными значениями сигнала и наложенного шума.</w:t>
+      </w:r>
+    </w:p>
+    <w:p>
+      <w:pPr>
+        <w:pStyle w:val="aa"/>
+      </w:pPr>
+    </w:p>
+    <w:p>
+      <w:pPr>
+        <w:pStyle w:val="aa"/>
       </w:pPr>
       <w:r>
         <w:t xml:space="preserve">В начале обучения был виден значительный прогресс в уменьшении ошибки как на обучающем, так и на </w:t>
@@ -13993,7 +14245,13 @@
         <w:t xml:space="preserve"> Н</w:t>
       </w:r>
       <w:r>
-        <w:t>ачиная примерно с 6-й эпохи, обучение стабилизировалось, и дополнительные эпохи обучения не привели к значительному улучшению модели.</w:t>
+        <w:t xml:space="preserve">ачиная примерно с </w:t>
+      </w:r>
+      <w:r>
+        <w:t>10</w:t>
+      </w:r>
+      <w:r>
+        <w:t>-й эпохи, обучение стабилизировалось, и дополнительные эпохи обучения не привели к значительному улучшению модели.</w:t>
       </w:r>
     </w:p>
     <w:p>
@@ -14014,10 +14272,317 @@
     </w:p>
     <w:p>
       <w:pPr>
+        <w:spacing w:after="160" w:line="259" w:lineRule="auto"/>
+        <w:rPr>
+          <w:rFonts w:ascii="Times New Roman" w:hAnsi="Times New Roman"/>
+          <w:sz w:val="28"/>
+          <w:szCs w:val="24"/>
+        </w:rPr>
+      </w:pPr>
+    </w:p>
+    <w:p>
+      <w:pPr>
         <w:pStyle w:val="aa"/>
-      </w:pPr>
-      <w:r>
-        <w:t>Из этой информации можно сделать вывод, что модель обучена до некоторой точки, и, возможно, для дальнейшего улучшения качества генерации изображений следует провести дополнительные исследования и эксперименты, возможно, изменить архитектуру или параметры обучения.</w:t>
+        <w:ind w:firstLine="0"/>
+        <w:rPr>
+          <w:b/>
+          <w:bCs/>
+        </w:rPr>
+      </w:pPr>
+      <w:r>
+        <w:rPr>
+          <w:b/>
+          <w:bCs/>
+        </w:rPr>
+        <w:t>Генерация изображений</w:t>
+      </w:r>
+      <w:r>
+        <w:rPr>
+          <w:b/>
+          <w:bCs/>
+        </w:rPr>
+        <w:t xml:space="preserve"> птиц</w:t>
+      </w:r>
+    </w:p>
+    <w:p>
+      <w:pPr>
+        <w:pStyle w:val="aa"/>
+      </w:pPr>
+      <w:r>
+        <w:t>Поскольку в предыдущем эксперименте на последних не было замечено значительного прироста эффективности</w:t>
+      </w:r>
+      <w:r>
+        <w:t>, количество</w:t>
+      </w:r>
+      <w:r>
+        <w:t xml:space="preserve"> эпох</w:t>
+      </w:r>
+      <w:r>
+        <w:t xml:space="preserve"> обучения было снижено до 40. Значения метрик ведут себя аналогично на протяжении эпох.</w:t>
+      </w:r>
+    </w:p>
+    <w:p>
+      <w:pPr>
+        <w:spacing w:after="160" w:line="259" w:lineRule="auto"/>
+        <w:rPr>
+          <w:rFonts w:ascii="Times New Roman" w:hAnsi="Times New Roman"/>
+          <w:sz w:val="28"/>
+          <w:szCs w:val="24"/>
+        </w:rPr>
+      </w:pPr>
+      <w:r>
+        <w:br w:type="page"/>
+      </w:r>
+    </w:p>
+    <w:p>
+      <w:pPr>
+        <w:pStyle w:val="aa"/>
+      </w:pPr>
+      <w:r>
+        <w:rPr>
+          <w:noProof/>
+          <w:lang w:val="en-US"/>
+        </w:rPr>
+        <w:lastRenderedPageBreak/>
+        <w:drawing>
+          <wp:anchor distT="0" distB="0" distL="114300" distR="114300" simplePos="0" relativeHeight="251661312" behindDoc="0" locked="0" layoutInCell="1" allowOverlap="1" wp14:anchorId="0A840155" wp14:editId="7FC1B217">
+            <wp:simplePos x="0" y="0"/>
+            <wp:positionH relativeFrom="column">
+              <wp:posOffset>-5715</wp:posOffset>
+            </wp:positionH>
+            <wp:positionV relativeFrom="paragraph">
+              <wp:posOffset>0</wp:posOffset>
+            </wp:positionV>
+            <wp:extent cx="5745480" cy="2868930"/>
+            <wp:effectExtent l="0" t="0" r="7620" b="7620"/>
+            <wp:wrapTopAndBottom/>
+            <wp:docPr id="1539756279" name="Рисунок 4"/>
+            <wp:cNvGraphicFramePr>
+              <a:graphicFrameLocks xmlns:a="http://schemas.openxmlformats.org/drawingml/2006/main" noChangeAspect="1"/>
+            </wp:cNvGraphicFramePr>
+            <a:graphic xmlns:a="http://schemas.openxmlformats.org/drawingml/2006/main">
+              <a:graphicData uri="http://schemas.openxmlformats.org/drawingml/2006/picture">
+                <pic:pic xmlns:pic="http://schemas.openxmlformats.org/drawingml/2006/picture">
+                  <pic:nvPicPr>
+                    <pic:cNvPr id="0" name="Picture 4"/>
+                    <pic:cNvPicPr>
+                      <a:picLocks noChangeAspect="1" noChangeArrowheads="1"/>
+                    </pic:cNvPicPr>
+                  </pic:nvPicPr>
+                  <pic:blipFill>
+                    <a:blip r:embed="rId8">
+                      <a:extLst>
+                        <a:ext uri="{28A0092B-C50C-407E-A947-70E740481C1C}">
+                          <a14:useLocalDpi xmlns:a14="http://schemas.microsoft.com/office/drawing/2010/main" val="0"/>
+                        </a:ext>
+                      </a:extLst>
+                    </a:blip>
+                    <a:srcRect/>
+                    <a:stretch>
+                      <a:fillRect/>
+                    </a:stretch>
+                  </pic:blipFill>
+                  <pic:spPr bwMode="auto">
+                    <a:xfrm>
+                      <a:off x="0" y="0"/>
+                      <a:ext cx="5745480" cy="2868930"/>
+                    </a:xfrm>
+                    <a:prstGeom prst="rect">
+                      <a:avLst/>
+                    </a:prstGeom>
+                    <a:noFill/>
+                    <a:ln>
+                      <a:noFill/>
+                    </a:ln>
+                  </pic:spPr>
+                </pic:pic>
+              </a:graphicData>
+            </a:graphic>
+            <wp14:sizeRelH relativeFrom="margin">
+              <wp14:pctWidth>0</wp14:pctWidth>
+            </wp14:sizeRelH>
+            <wp14:sizeRelV relativeFrom="margin">
+              <wp14:pctHeight>0</wp14:pctHeight>
+            </wp14:sizeRelV>
+          </wp:anchor>
+        </w:drawing>
+      </w:r>
+      <w:r>
+        <w:t xml:space="preserve">Рисунок. Образцы изображений </w:t>
+      </w:r>
+      <w:r>
+        <w:t>птиц</w:t>
+      </w:r>
+      <w:r>
+        <w:t xml:space="preserve">, полученные на </w:t>
+      </w:r>
+      <w:r>
+        <w:t>2</w:t>
+      </w:r>
+      <w:r>
+        <w:t>6 эпохе.</w:t>
+      </w:r>
+    </w:p>
+    <w:p>
+      <w:pPr>
+        <w:pStyle w:val="aa"/>
+      </w:pPr>
+    </w:p>
+    <w:p>
+      <w:pPr>
+        <w:pStyle w:val="aa"/>
+      </w:pPr>
+      <w:r>
+        <w:rPr>
+          <w:noProof/>
+        </w:rPr>
+        <w:drawing>
+          <wp:anchor distT="0" distB="0" distL="114300" distR="114300" simplePos="0" relativeHeight="251659264" behindDoc="0" locked="0" layoutInCell="1" allowOverlap="1" wp14:anchorId="48D9E7EB" wp14:editId="51F8B24E">
+            <wp:simplePos x="0" y="0"/>
+            <wp:positionH relativeFrom="column">
+              <wp:posOffset>779145</wp:posOffset>
+            </wp:positionH>
+            <wp:positionV relativeFrom="paragraph">
+              <wp:posOffset>959485</wp:posOffset>
+            </wp:positionV>
+            <wp:extent cx="4480560" cy="2651760"/>
+            <wp:effectExtent l="0" t="0" r="0" b="0"/>
+            <wp:wrapTopAndBottom/>
+            <wp:docPr id="1969716232" name="Рисунок 2"/>
+            <wp:cNvGraphicFramePr>
+              <a:graphicFrameLocks xmlns:a="http://schemas.openxmlformats.org/drawingml/2006/main" noChangeAspect="1"/>
+            </wp:cNvGraphicFramePr>
+            <a:graphic xmlns:a="http://schemas.openxmlformats.org/drawingml/2006/main">
+              <a:graphicData uri="http://schemas.openxmlformats.org/drawingml/2006/picture">
+                <pic:pic xmlns:pic="http://schemas.openxmlformats.org/drawingml/2006/picture">
+                  <pic:nvPicPr>
+                    <pic:cNvPr id="0" name="Picture 2"/>
+                    <pic:cNvPicPr>
+                      <a:picLocks noChangeAspect="1" noChangeArrowheads="1"/>
+                    </pic:cNvPicPr>
+                  </pic:nvPicPr>
+                  <pic:blipFill>
+                    <a:blip r:embed="rId9">
+                      <a:extLst>
+                        <a:ext uri="{28A0092B-C50C-407E-A947-70E740481C1C}">
+                          <a14:useLocalDpi xmlns:a14="http://schemas.microsoft.com/office/drawing/2010/main" val="0"/>
+                        </a:ext>
+                      </a:extLst>
+                    </a:blip>
+                    <a:srcRect/>
+                    <a:stretch>
+                      <a:fillRect/>
+                    </a:stretch>
+                  </pic:blipFill>
+                  <pic:spPr bwMode="auto">
+                    <a:xfrm>
+                      <a:off x="0" y="0"/>
+                      <a:ext cx="4480560" cy="2651760"/>
+                    </a:xfrm>
+                    <a:prstGeom prst="rect">
+                      <a:avLst/>
+                    </a:prstGeom>
+                    <a:noFill/>
+                    <a:ln>
+                      <a:noFill/>
+                    </a:ln>
+                  </pic:spPr>
+                </pic:pic>
+              </a:graphicData>
+            </a:graphic>
+          </wp:anchor>
+        </w:drawing>
+      </w:r>
+      <w:r>
+        <w:t xml:space="preserve">Отличие можно заметить в значениях метрики </w:t>
+      </w:r>
+      <w:r>
+        <w:rPr>
+          <w:lang w:val="en-US"/>
+        </w:rPr>
+        <w:t>KID</w:t>
+      </w:r>
+      <w:r>
+        <w:t xml:space="preserve"> – на </w:t>
+      </w:r>
+      <w:proofErr w:type="spellStart"/>
+      <w:r>
+        <w:t>датасете</w:t>
+      </w:r>
+      <w:proofErr w:type="spellEnd"/>
+      <w:r>
+        <w:t xml:space="preserve"> с изображени</w:t>
+      </w:r>
+      <w:r>
+        <w:t>ями</w:t>
+      </w:r>
+      <w:r>
+        <w:t xml:space="preserve"> птиц он</w:t>
+      </w:r>
+      <w:r>
+        <w:t>а</w:t>
+      </w:r>
+      <w:r>
+        <w:t xml:space="preserve"> выше. Это можно попытаться объяснить тем,</w:t>
+      </w:r>
+      <w:r>
+        <w:t xml:space="preserve"> что изображения птиц имеют большую сложность, больше деталей, они имеют меньшую закономерность, чем изображения цветов.</w:t>
+      </w:r>
+    </w:p>
+    <w:p>
+      <w:pPr>
+        <w:pStyle w:val="aa"/>
+        <w:jc w:val="center"/>
+      </w:pPr>
+      <w:r>
+        <w:t xml:space="preserve">Рисунок. Значения метрики </w:t>
+      </w:r>
+      <w:r>
+        <w:rPr>
+          <w:lang w:val="en-US"/>
+        </w:rPr>
+        <w:t>KID</w:t>
+      </w:r>
+      <w:r>
+        <w:t xml:space="preserve"> </w:t>
+      </w:r>
+      <w:r>
+        <w:t xml:space="preserve">на </w:t>
+      </w:r>
+      <w:proofErr w:type="spellStart"/>
+      <w:r>
+        <w:t>валидационной</w:t>
+      </w:r>
+      <w:proofErr w:type="spellEnd"/>
+      <w:r>
+        <w:t xml:space="preserve"> части </w:t>
+      </w:r>
+      <w:proofErr w:type="spellStart"/>
+      <w:r>
+        <w:t>датасета</w:t>
+      </w:r>
+      <w:proofErr w:type="spellEnd"/>
+      <w:r>
+        <w:t>.</w:t>
+      </w:r>
+    </w:p>
+    <w:p>
+      <w:pPr>
+        <w:pStyle w:val="aa"/>
+      </w:pPr>
+    </w:p>
+    <w:p>
+      <w:pPr>
+        <w:pStyle w:val="aa"/>
+      </w:pPr>
+      <w:r>
+        <w:t>Из этой информации можно сделать вывод, что модель обуч</w:t>
+      </w:r>
+      <w:r>
+        <w:t>ается</w:t>
+      </w:r>
+      <w:r>
+        <w:t xml:space="preserve"> до некоторой точки, и, возможно, для дальнейшего улучшения качества генерации изображений следует провести дополнительные исследования и эксперименты, возможно, изменить архитектуру или параметры обучения.</w:t>
       </w:r>
     </w:p>
     <w:p>
@@ -14252,7 +14817,6 @@
         <w:jc w:val="both"/>
         <w:rPr>
           <w:rFonts w:ascii="Times New Roman" w:hAnsi="Times New Roman"/>
-          <w:strike/>
           <w:sz w:val="28"/>
           <w:szCs w:val="28"/>
           <w:lang w:val="en-US"/>
@@ -14261,7 +14825,6 @@
       <w:r>
         <w:rPr>
           <w:rFonts w:ascii="Times New Roman" w:hAnsi="Times New Roman"/>
-          <w:strike/>
           <w:sz w:val="28"/>
           <w:szCs w:val="28"/>
           <w:lang w:val="en-US"/>
@@ -14271,13 +14834,148 @@
       <w:r>
         <w:rPr>
           <w:rFonts w:ascii="Times New Roman" w:hAnsi="Times New Roman"/>
-          <w:strike/>
           <w:sz w:val="28"/>
           <w:szCs w:val="28"/>
           <w:lang w:val="en-US"/>
         </w:rPr>
         <w:tab/>
-        <w:t>Introduction to Theoretical Neurobiology. / Tuckwell HC. // Cambridge, UK: Cambridge Univ. Press, 1988</w:t>
+      </w:r>
+      <w:r>
+        <w:rPr>
+          <w:rFonts w:ascii="Times New Roman" w:hAnsi="Times New Roman"/>
+          <w:sz w:val="28"/>
+          <w:szCs w:val="28"/>
+          <w:lang w:val="en-US"/>
+        </w:rPr>
+        <w:t>Elucidating the Design Space of Diffusion-Based Generative Models</w:t>
+      </w:r>
+      <w:r>
+        <w:rPr>
+          <w:rFonts w:ascii="Times New Roman" w:hAnsi="Times New Roman"/>
+          <w:sz w:val="28"/>
+          <w:szCs w:val="28"/>
+          <w:lang w:val="en-US"/>
+        </w:rPr>
+        <w:t xml:space="preserve"> / </w:t>
+      </w:r>
+      <w:r>
+        <w:rPr>
+          <w:rFonts w:ascii="Times New Roman" w:hAnsi="Times New Roman"/>
+          <w:sz w:val="28"/>
+          <w:szCs w:val="28"/>
+          <w:lang w:val="en-US"/>
+        </w:rPr>
+        <w:t>Tero Karras</w:t>
+      </w:r>
+      <w:r>
+        <w:rPr>
+          <w:rFonts w:ascii="Times New Roman" w:hAnsi="Times New Roman"/>
+          <w:sz w:val="28"/>
+          <w:szCs w:val="28"/>
+          <w:lang w:val="en-US"/>
+        </w:rPr>
+        <w:t xml:space="preserve"> [</w:t>
+      </w:r>
+      <w:r>
+        <w:rPr>
+          <w:rFonts w:ascii="Times New Roman" w:hAnsi="Times New Roman"/>
+          <w:sz w:val="28"/>
+          <w:szCs w:val="28"/>
+        </w:rPr>
+        <w:t>и</w:t>
+      </w:r>
+      <w:r>
+        <w:rPr>
+          <w:rFonts w:ascii="Times New Roman" w:hAnsi="Times New Roman"/>
+          <w:sz w:val="28"/>
+          <w:szCs w:val="28"/>
+          <w:lang w:val="en-US"/>
+        </w:rPr>
+        <w:t xml:space="preserve"> </w:t>
+      </w:r>
+      <w:proofErr w:type="spellStart"/>
+      <w:r>
+        <w:rPr>
+          <w:rFonts w:ascii="Times New Roman" w:hAnsi="Times New Roman"/>
+          <w:sz w:val="28"/>
+          <w:szCs w:val="28"/>
+        </w:rPr>
+        <w:t>др</w:t>
+      </w:r>
+      <w:proofErr w:type="spellEnd"/>
+      <w:r>
+        <w:rPr>
+          <w:rFonts w:ascii="Times New Roman" w:hAnsi="Times New Roman"/>
+          <w:sz w:val="28"/>
+          <w:szCs w:val="28"/>
+          <w:lang w:val="en-US"/>
+        </w:rPr>
+        <w:t>.</w:t>
+      </w:r>
+      <w:r>
+        <w:rPr>
+          <w:rFonts w:ascii="Times New Roman" w:hAnsi="Times New Roman"/>
+          <w:sz w:val="28"/>
+          <w:szCs w:val="28"/>
+          <w:lang w:val="en-US"/>
+        </w:rPr>
+        <w:t>]</w:t>
+      </w:r>
+      <w:r>
+        <w:rPr>
+          <w:rFonts w:ascii="Times New Roman" w:hAnsi="Times New Roman"/>
+          <w:sz w:val="28"/>
+          <w:szCs w:val="28"/>
+          <w:lang w:val="en-US"/>
+        </w:rPr>
+        <w:t xml:space="preserve"> // </w:t>
+      </w:r>
+      <w:r>
+        <w:rPr>
+          <w:rFonts w:ascii="Times New Roman" w:hAnsi="Times New Roman"/>
+          <w:sz w:val="28"/>
+          <w:szCs w:val="28"/>
+          <w:lang w:val="en-US"/>
+        </w:rPr>
+        <w:t>36th Conference on Neural Information Processing Systems (</w:t>
+      </w:r>
+      <w:proofErr w:type="spellStart"/>
+      <w:r>
+        <w:rPr>
+          <w:rFonts w:ascii="Times New Roman" w:hAnsi="Times New Roman"/>
+          <w:sz w:val="28"/>
+          <w:szCs w:val="28"/>
+          <w:lang w:val="en-US"/>
+        </w:rPr>
+        <w:t>NeurIPS</w:t>
+      </w:r>
+      <w:proofErr w:type="spellEnd"/>
+      <w:r>
+        <w:rPr>
+          <w:rFonts w:ascii="Times New Roman" w:hAnsi="Times New Roman"/>
+          <w:sz w:val="28"/>
+          <w:szCs w:val="28"/>
+          <w:lang w:val="en-US"/>
+        </w:rPr>
+        <w:t xml:space="preserve"> 2022)</w:t>
+      </w:r>
+      <w:r>
+        <w:rPr>
+          <w:rFonts w:ascii="Times New Roman" w:hAnsi="Times New Roman"/>
+          <w:sz w:val="28"/>
+          <w:szCs w:val="28"/>
+          <w:lang w:val="en-US"/>
+        </w:rPr>
+        <w:t>. — 20</w:t>
+      </w:r>
+      <w:r>
+        <w:rPr>
+          <w:rFonts w:ascii="Times New Roman" w:hAnsi="Times New Roman"/>
+          <w:sz w:val="28"/>
+          <w:szCs w:val="28"/>
+          <w:lang w:val="en-US"/>
+        </w:rPr>
+        <w:t>22</w:t>
       </w:r>
     </w:p>
     <w:p>
@@ -14286,7 +14984,6 @@
         <w:jc w:val="both"/>
         <w:rPr>
           <w:rFonts w:ascii="Times New Roman" w:hAnsi="Times New Roman"/>
-          <w:strike/>
           <w:sz w:val="28"/>
           <w:szCs w:val="28"/>
           <w:lang w:val="en-US"/>
@@ -14295,7 +14992,6 @@
       <w:r>
         <w:rPr>
           <w:rFonts w:ascii="Times New Roman" w:hAnsi="Times New Roman"/>
-          <w:strike/>
           <w:sz w:val="28"/>
           <w:szCs w:val="28"/>
           <w:lang w:val="en-US"/>
@@ -14305,30 +15001,92 @@
       <w:r>
         <w:rPr>
           <w:rFonts w:ascii="Times New Roman" w:hAnsi="Times New Roman"/>
-          <w:strike/>
           <w:sz w:val="28"/>
           <w:szCs w:val="28"/>
           <w:lang w:val="en-US"/>
         </w:rPr>
         <w:tab/>
-        <w:t>Arnd Roth, Mark C. W. van Rossum. Modeling Synapses // Computational Modeling Methods for Neuroscientists /</w:t>
-      </w:r>
-      <w:r>
-        <w:rPr>
-          <w:strike/>
+      </w:r>
+      <w:r>
+        <w:rPr>
+          <w:rFonts w:ascii="Times New Roman" w:hAnsi="Times New Roman"/>
+          <w:sz w:val="28"/>
+          <w:szCs w:val="28"/>
           <w:lang w:val="en-US"/>
         </w:rPr>
+        <w:t>Nichol</w:t>
+      </w:r>
+      <w:r>
+        <w:rPr>
+          <w:rFonts w:ascii="Times New Roman" w:hAnsi="Times New Roman"/>
+          <w:sz w:val="28"/>
+          <w:szCs w:val="28"/>
+          <w:lang w:val="en-US"/>
+        </w:rPr>
         <w:t xml:space="preserve"> </w:t>
       </w:r>
       <w:r>
         <w:rPr>
           <w:rFonts w:ascii="Times New Roman" w:hAnsi="Times New Roman"/>
-          <w:strike/>
           <w:sz w:val="28"/>
           <w:szCs w:val="28"/>
           <w:lang w:val="en-US"/>
         </w:rPr>
-        <w:t>MIT Press, 2009 – P. 139-159</w:t>
+        <w:t>A</w:t>
+      </w:r>
+      <w:r>
+        <w:rPr>
+          <w:rFonts w:ascii="Times New Roman" w:hAnsi="Times New Roman"/>
+          <w:sz w:val="28"/>
+          <w:szCs w:val="28"/>
+          <w:lang w:val="en-US"/>
+        </w:rPr>
+        <w:t>.</w:t>
+      </w:r>
+      <w:r>
+        <w:rPr>
+          <w:rFonts w:ascii="Times New Roman" w:hAnsi="Times New Roman"/>
+          <w:sz w:val="28"/>
+          <w:szCs w:val="28"/>
+          <w:lang w:val="en-US"/>
+        </w:rPr>
+        <w:t xml:space="preserve"> Improved Denoising Diffusion Probabilistic Models</w:t>
+      </w:r>
+      <w:r>
+        <w:rPr>
+          <w:rFonts w:ascii="Times New Roman" w:hAnsi="Times New Roman"/>
+          <w:sz w:val="28"/>
+          <w:szCs w:val="28"/>
+          <w:lang w:val="en-US"/>
+        </w:rPr>
+        <w:t xml:space="preserve"> / </w:t>
+      </w:r>
+      <w:r>
+        <w:rPr>
+          <w:rFonts w:ascii="Times New Roman" w:hAnsi="Times New Roman"/>
+          <w:sz w:val="28"/>
+          <w:szCs w:val="28"/>
+          <w:lang w:val="en-US"/>
+        </w:rPr>
+        <w:t>Alex Nichol, Prafulla Dhariwal</w:t>
+      </w:r>
+      <w:r>
+        <w:rPr>
+          <w:rFonts w:ascii="Times New Roman" w:hAnsi="Times New Roman"/>
+          <w:sz w:val="28"/>
+          <w:szCs w:val="28"/>
+          <w:lang w:val="en-US"/>
+        </w:rPr>
+        <w:t xml:space="preserve"> — 20</w:t>
+      </w:r>
+      <w:r>
+        <w:rPr>
+          <w:rFonts w:ascii="Times New Roman" w:hAnsi="Times New Roman"/>
+          <w:sz w:val="28"/>
+          <w:szCs w:val="28"/>
+          <w:lang w:val="en-US"/>
+        </w:rPr>
+        <w:t>22</w:t>
       </w:r>
     </w:p>
     <w:p>
@@ -14337,7 +15095,6 @@
         <w:jc w:val="both"/>
         <w:rPr>
           <w:rFonts w:ascii="Times New Roman" w:hAnsi="Times New Roman"/>
-          <w:strike/>
           <w:sz w:val="28"/>
           <w:szCs w:val="28"/>
           <w:lang w:val="en-US"/>
@@ -14346,7 +15103,6 @@
       <w:r>
         <w:rPr>
           <w:rFonts w:ascii="Times New Roman" w:hAnsi="Times New Roman"/>
-          <w:strike/>
           <w:sz w:val="28"/>
           <w:szCs w:val="28"/>
           <w:lang w:val="en-US"/>
@@ -14356,56 +15112,157 @@
       <w:r>
         <w:rPr>
           <w:rFonts w:ascii="Times New Roman" w:hAnsi="Times New Roman"/>
-          <w:strike/>
           <w:sz w:val="28"/>
           <w:szCs w:val="28"/>
           <w:lang w:val="en-US"/>
         </w:rPr>
         <w:tab/>
       </w:r>
+      <w:r>
+        <w:rPr>
+          <w:rFonts w:ascii="Times New Roman" w:hAnsi="Times New Roman"/>
+          <w:sz w:val="28"/>
+          <w:szCs w:val="28"/>
+          <w:lang w:val="en-US"/>
+        </w:rPr>
+        <w:t xml:space="preserve">Demystifying MMD GANs / </w:t>
+      </w:r>
+      <w:r>
+        <w:rPr>
+          <w:rFonts w:ascii="Times New Roman" w:hAnsi="Times New Roman"/>
+          <w:sz w:val="28"/>
+          <w:szCs w:val="28"/>
+          <w:lang w:val="en-US"/>
+        </w:rPr>
+        <w:t xml:space="preserve">Mikołaj </w:t>
+      </w:r>
       <w:proofErr w:type="spellStart"/>
       <w:r>
         <w:rPr>
           <w:rFonts w:ascii="Times New Roman" w:hAnsi="Times New Roman"/>
-          <w:strike/>
           <w:sz w:val="28"/>
           <w:szCs w:val="28"/>
           <w:lang w:val="en-US"/>
         </w:rPr>
-        <w:t>Hasselmo</w:t>
+        <w:t>Bińkowski</w:t>
       </w:r>
       <w:proofErr w:type="spellEnd"/>
       <w:r>
         <w:rPr>
           <w:rFonts w:ascii="Times New Roman" w:hAnsi="Times New Roman"/>
-          <w:strike/>
           <w:sz w:val="28"/>
           <w:szCs w:val="28"/>
           <w:lang w:val="en-US"/>
         </w:rPr>
-        <w:t xml:space="preserve">, M. E., </w:t>
+        <w:t xml:space="preserve"> </w:t>
+      </w:r>
+      <w:r>
+        <w:rPr>
+          <w:rFonts w:ascii="Times New Roman" w:hAnsi="Times New Roman"/>
+          <w:sz w:val="28"/>
+          <w:szCs w:val="28"/>
+          <w:lang w:val="en-US"/>
+        </w:rPr>
+        <w:t>[</w:t>
+      </w:r>
+      <w:r>
+        <w:rPr>
+          <w:rFonts w:ascii="Times New Roman" w:hAnsi="Times New Roman"/>
+          <w:sz w:val="28"/>
+          <w:szCs w:val="28"/>
+        </w:rPr>
+        <w:t>и</w:t>
+      </w:r>
+      <w:r>
+        <w:rPr>
+          <w:rFonts w:ascii="Times New Roman" w:hAnsi="Times New Roman"/>
+          <w:sz w:val="28"/>
+          <w:szCs w:val="28"/>
+          <w:lang w:val="en-US"/>
+        </w:rPr>
+        <w:t xml:space="preserve"> </w:t>
       </w:r>
       <w:proofErr w:type="spellStart"/>
       <w:r>
         <w:rPr>
           <w:rFonts w:ascii="Times New Roman" w:hAnsi="Times New Roman"/>
-          <w:strike/>
+          <w:sz w:val="28"/>
+          <w:szCs w:val="28"/>
+        </w:rPr>
+        <w:t>др</w:t>
+      </w:r>
+      <w:proofErr w:type="spellEnd"/>
+      <w:r>
+        <w:rPr>
+          <w:rFonts w:ascii="Times New Roman" w:hAnsi="Times New Roman"/>
           <w:sz w:val="28"/>
           <w:szCs w:val="28"/>
           <w:lang w:val="en-US"/>
         </w:rPr>
-        <w:t>Bodelon</w:t>
-      </w:r>
-      <w:proofErr w:type="spellEnd"/>
-      <w:r>
-        <w:rPr>
-          <w:rFonts w:ascii="Times New Roman" w:hAnsi="Times New Roman"/>
-          <w:strike/>
+        <w:t>.</w:t>
+      </w:r>
+      <w:r>
+        <w:rPr>
+          <w:rFonts w:ascii="Times New Roman" w:hAnsi="Times New Roman"/>
           <w:sz w:val="28"/>
           <w:szCs w:val="28"/>
           <w:lang w:val="en-US"/>
         </w:rPr>
-        <w:t>, C., &amp; Wyble, B. P. A proposed function for hippocampal theta rhythm: Separate phases of encoding and retrieval enhance reversal of prior learning. // Neural Computation, 14 – 2002. – P. 793–817</w:t>
+        <w:t>]</w:t>
+      </w:r>
+      <w:r>
+        <w:rPr>
+          <w:rFonts w:ascii="Times New Roman" w:hAnsi="Times New Roman"/>
+          <w:sz w:val="28"/>
+          <w:szCs w:val="28"/>
+          <w:lang w:val="en-US"/>
+        </w:rPr>
+        <w:t xml:space="preserve"> // </w:t>
+      </w:r>
+      <w:r>
+        <w:rPr>
+          <w:rFonts w:ascii="Times New Roman" w:hAnsi="Times New Roman"/>
+          <w:sz w:val="28"/>
+          <w:szCs w:val="28"/>
+          <w:lang w:val="en-US"/>
+        </w:rPr>
+        <w:t>International Conference on Learning Representations</w:t>
+      </w:r>
+      <w:r>
+        <w:rPr>
+          <w:rFonts w:ascii="Times New Roman" w:hAnsi="Times New Roman"/>
+          <w:sz w:val="28"/>
+          <w:szCs w:val="28"/>
+          <w:lang w:val="en-US"/>
+        </w:rPr>
+        <w:t xml:space="preserve"> 2018</w:t>
+      </w:r>
+      <w:r>
+        <w:rPr>
+          <w:rFonts w:ascii="Times New Roman" w:hAnsi="Times New Roman"/>
+          <w:sz w:val="28"/>
+          <w:szCs w:val="28"/>
+          <w:lang w:val="en-US"/>
+        </w:rPr>
+        <w:t xml:space="preserve"> </w:t>
+      </w:r>
+      <w:r>
+        <w:rPr>
+          <w:rFonts w:ascii="Times New Roman" w:hAnsi="Times New Roman"/>
+          <w:sz w:val="28"/>
+          <w:szCs w:val="28"/>
+          <w:lang w:val="en-US"/>
+        </w:rPr>
+        <w:t>— 20</w:t>
+      </w:r>
+      <w:r>
+        <w:rPr>
+          <w:rFonts w:ascii="Times New Roman" w:hAnsi="Times New Roman"/>
+          <w:sz w:val="28"/>
+          <w:szCs w:val="28"/>
+          <w:lang w:val="en-US"/>
+        </w:rPr>
+        <w:t>18</w:t>
       </w:r>
     </w:p>
     <w:p>
@@ -14414,7 +15271,6 @@
         <w:jc w:val="both"/>
         <w:rPr>
           <w:rFonts w:ascii="Times New Roman" w:hAnsi="Times New Roman"/>
-          <w:strike/>
           <w:sz w:val="28"/>
           <w:szCs w:val="28"/>
           <w:lang w:val="en-US"/>
@@ -14423,7 +15279,6 @@
       <w:r>
         <w:rPr>
           <w:rFonts w:ascii="Times New Roman" w:hAnsi="Times New Roman"/>
-          <w:strike/>
           <w:sz w:val="28"/>
           <w:szCs w:val="28"/>
           <w:lang w:val="en-US"/>
@@ -14433,34 +15288,173 @@
       <w:r>
         <w:rPr>
           <w:rFonts w:ascii="Times New Roman" w:hAnsi="Times New Roman"/>
-          <w:strike/>
           <w:sz w:val="28"/>
           <w:szCs w:val="28"/>
           <w:lang w:val="en-US"/>
         </w:rPr>
         <w:tab/>
       </w:r>
+      <w:r>
+        <w:rPr>
+          <w:rFonts w:ascii="Times New Roman" w:hAnsi="Times New Roman"/>
+          <w:sz w:val="28"/>
+          <w:szCs w:val="28"/>
+          <w:lang w:val="en-US"/>
+        </w:rPr>
+        <w:t>A Kernel Two-Sample Test</w:t>
+      </w:r>
+      <w:r>
+        <w:rPr>
+          <w:rFonts w:ascii="Times New Roman" w:hAnsi="Times New Roman"/>
+          <w:sz w:val="28"/>
+          <w:szCs w:val="28"/>
+          <w:lang w:val="en-US"/>
+        </w:rPr>
+        <w:t xml:space="preserve"> / </w:t>
+      </w:r>
+      <w:r>
+        <w:rPr>
+          <w:rFonts w:ascii="Times New Roman" w:hAnsi="Times New Roman"/>
+          <w:sz w:val="28"/>
+          <w:szCs w:val="28"/>
+          <w:lang w:val="en-US"/>
+        </w:rPr>
+        <w:t>Arthur Gretton</w:t>
+      </w:r>
+      <w:r>
+        <w:rPr>
+          <w:rFonts w:ascii="Times New Roman" w:hAnsi="Times New Roman"/>
+          <w:sz w:val="28"/>
+          <w:szCs w:val="28"/>
+          <w:lang w:val="en-US"/>
+        </w:rPr>
+        <w:t xml:space="preserve"> </w:t>
+      </w:r>
+      <w:r>
+        <w:rPr>
+          <w:rFonts w:ascii="Times New Roman" w:hAnsi="Times New Roman"/>
+          <w:sz w:val="28"/>
+          <w:szCs w:val="28"/>
+          <w:lang w:val="en-US"/>
+        </w:rPr>
+        <w:t>[</w:t>
+      </w:r>
+      <w:r>
+        <w:rPr>
+          <w:rFonts w:ascii="Times New Roman" w:hAnsi="Times New Roman"/>
+          <w:sz w:val="28"/>
+          <w:szCs w:val="28"/>
+        </w:rPr>
+        <w:t>и</w:t>
+      </w:r>
+      <w:r>
+        <w:rPr>
+          <w:rFonts w:ascii="Times New Roman" w:hAnsi="Times New Roman"/>
+          <w:sz w:val="28"/>
+          <w:szCs w:val="28"/>
+          <w:lang w:val="en-US"/>
+        </w:rPr>
+        <w:t xml:space="preserve"> </w:t>
+      </w:r>
       <w:proofErr w:type="spellStart"/>
       <w:r>
         <w:rPr>
           <w:rFonts w:ascii="Times New Roman" w:hAnsi="Times New Roman"/>
-          <w:strike/>
+          <w:sz w:val="28"/>
+          <w:szCs w:val="28"/>
+        </w:rPr>
+        <w:t>др</w:t>
+      </w:r>
+      <w:proofErr w:type="spellEnd"/>
+      <w:r>
+        <w:rPr>
+          <w:rFonts w:ascii="Times New Roman" w:hAnsi="Times New Roman"/>
           <w:sz w:val="28"/>
           <w:szCs w:val="28"/>
           <w:lang w:val="en-US"/>
         </w:rPr>
-        <w:t>Mysin</w:t>
-      </w:r>
-      <w:proofErr w:type="spellEnd"/>
-      <w:r>
-        <w:rPr>
-          <w:rFonts w:ascii="Times New Roman" w:hAnsi="Times New Roman"/>
-          <w:strike/>
+        <w:t>.</w:t>
+      </w:r>
+      <w:r>
+        <w:rPr>
+          <w:rFonts w:ascii="Times New Roman" w:hAnsi="Times New Roman"/>
           <w:sz w:val="28"/>
           <w:szCs w:val="28"/>
           <w:lang w:val="en-US"/>
         </w:rPr>
-        <w:t>, I., &amp; Shubina, L. (2022). From mechanisms to functions: The role of theta and gamma coherence in the intrahippocampal circuits. Hippocampus, 1–17.</w:t>
+        <w:t>]</w:t>
+      </w:r>
+      <w:r>
+        <w:rPr>
+          <w:rFonts w:ascii="Times New Roman" w:hAnsi="Times New Roman"/>
+          <w:sz w:val="28"/>
+          <w:szCs w:val="28"/>
+          <w:lang w:val="en-US"/>
+        </w:rPr>
+        <w:t xml:space="preserve"> //</w:t>
+      </w:r>
+      <w:r>
+        <w:rPr>
+          <w:rFonts w:ascii="Times New Roman" w:hAnsi="Times New Roman"/>
+          <w:sz w:val="28"/>
+          <w:szCs w:val="28"/>
+          <w:lang w:val="en-US"/>
+        </w:rPr>
+        <w:t xml:space="preserve"> </w:t>
+      </w:r>
+      <w:r>
+        <w:rPr>
+          <w:rFonts w:ascii="Times New Roman" w:hAnsi="Times New Roman"/>
+          <w:sz w:val="28"/>
+          <w:szCs w:val="28"/>
+          <w:lang w:val="en-US"/>
+        </w:rPr>
+        <w:t xml:space="preserve">Journal of Machine Learning Research 13 </w:t>
+      </w:r>
+      <w:r>
+        <w:rPr>
+          <w:rFonts w:ascii="Times New Roman" w:hAnsi="Times New Roman"/>
+          <w:sz w:val="28"/>
+          <w:szCs w:val="28"/>
+          <w:lang w:val="en-US"/>
+        </w:rPr>
+        <w:t>— 20</w:t>
+      </w:r>
+      <w:r>
+        <w:rPr>
+          <w:rFonts w:ascii="Times New Roman" w:hAnsi="Times New Roman"/>
+          <w:sz w:val="28"/>
+          <w:szCs w:val="28"/>
+          <w:lang w:val="en-US"/>
+        </w:rPr>
+        <w:t>12</w:t>
+      </w:r>
+      <w:r>
+        <w:rPr>
+          <w:rFonts w:ascii="Times New Roman" w:hAnsi="Times New Roman"/>
+          <w:sz w:val="28"/>
+          <w:szCs w:val="28"/>
+          <w:lang w:val="en-US"/>
+        </w:rPr>
+        <w:t xml:space="preserve">. </w:t>
+      </w:r>
+      <w:r>
+        <w:rPr>
+          <w:rFonts w:ascii="Times New Roman" w:hAnsi="Times New Roman"/>
+          <w:sz w:val="28"/>
+          <w:szCs w:val="28"/>
+          <w:lang w:val="en-US"/>
+        </w:rPr>
+        <w:t>P.</w:t>
+      </w:r>
+      <w:r>
+        <w:rPr>
+          <w:rFonts w:ascii="Times New Roman" w:hAnsi="Times New Roman"/>
+          <w:sz w:val="28"/>
+          <w:szCs w:val="28"/>
+          <w:lang w:val="en-US"/>
+        </w:rPr>
+        <w:t xml:space="preserve"> 723-773</w:t>
       </w:r>
     </w:p>
     <w:p>
@@ -14469,16 +15463,14 @@
         <w:jc w:val="both"/>
         <w:rPr>
           <w:rFonts w:ascii="Times New Roman" w:hAnsi="Times New Roman"/>
-          <w:strike/>
-          <w:sz w:val="28"/>
-          <w:szCs w:val="28"/>
+          <w:sz w:val="24"/>
+          <w:szCs w:val="24"/>
           <w:lang w:val="en-US"/>
         </w:rPr>
       </w:pPr>
       <w:r>
         <w:rPr>
           <w:rFonts w:ascii="Times New Roman" w:hAnsi="Times New Roman"/>
-          <w:strike/>
           <w:sz w:val="28"/>
           <w:szCs w:val="28"/>
           <w:lang w:val="en-US"/>
@@ -14488,35 +15480,235 @@
       <w:r>
         <w:rPr>
           <w:rFonts w:ascii="Times New Roman" w:hAnsi="Times New Roman"/>
-          <w:strike/>
           <w:sz w:val="28"/>
           <w:szCs w:val="28"/>
           <w:lang w:val="en-US"/>
         </w:rPr>
         <w:tab/>
-        <w:t xml:space="preserve">Nelson </w:t>
+      </w:r>
+      <w:r>
+        <w:rPr>
+          <w:rFonts w:ascii="Times New Roman" w:hAnsi="Times New Roman"/>
+          <w:sz w:val="28"/>
+          <w:szCs w:val="28"/>
+          <w:lang w:val="en-US"/>
+        </w:rPr>
+        <w:t>102 Category Flower Dataset [</w:t>
+      </w:r>
+      <w:r>
+        <w:rPr>
+          <w:rFonts w:ascii="Times New Roman" w:hAnsi="Times New Roman"/>
+          <w:sz w:val="28"/>
+          <w:szCs w:val="28"/>
+        </w:rPr>
+        <w:t>Электронный</w:t>
+      </w:r>
+      <w:r>
+        <w:rPr>
+          <w:rFonts w:ascii="Times New Roman" w:hAnsi="Times New Roman"/>
+          <w:sz w:val="28"/>
+          <w:szCs w:val="28"/>
+          <w:lang w:val="en-US"/>
+        </w:rPr>
+        <w:t xml:space="preserve"> </w:t>
+      </w:r>
+      <w:r>
+        <w:rPr>
+          <w:rFonts w:ascii="Times New Roman" w:hAnsi="Times New Roman"/>
+          <w:sz w:val="28"/>
+          <w:szCs w:val="28"/>
+        </w:rPr>
+        <w:t>ресурс</w:t>
+      </w:r>
+      <w:proofErr w:type="gramStart"/>
+      <w:r>
+        <w:rPr>
+          <w:rFonts w:ascii="Times New Roman" w:hAnsi="Times New Roman"/>
+          <w:sz w:val="28"/>
+          <w:szCs w:val="28"/>
+          <w:lang w:val="en-US"/>
+        </w:rPr>
+        <w:t>] :</w:t>
+      </w:r>
+      <w:proofErr w:type="gramEnd"/>
+      <w:r>
+        <w:rPr>
+          <w:rFonts w:ascii="Times New Roman" w:hAnsi="Times New Roman"/>
+          <w:sz w:val="28"/>
+          <w:szCs w:val="28"/>
+          <w:lang w:val="en-US"/>
+        </w:rPr>
+        <w:t xml:space="preserve"> Visual Geometry Group - University of Oxford. — </w:t>
+      </w:r>
+      <w:r>
+        <w:rPr>
+          <w:rFonts w:ascii="Times New Roman" w:hAnsi="Times New Roman"/>
+          <w:sz w:val="28"/>
+          <w:szCs w:val="28"/>
+        </w:rPr>
+        <w:t>Электрон</w:t>
+      </w:r>
+      <w:r>
+        <w:rPr>
+          <w:rFonts w:ascii="Times New Roman" w:hAnsi="Times New Roman"/>
+          <w:sz w:val="28"/>
+          <w:szCs w:val="28"/>
+          <w:lang w:val="en-US"/>
+        </w:rPr>
+        <w:t xml:space="preserve">. </w:t>
+      </w:r>
+      <w:r>
+        <w:rPr>
+          <w:rFonts w:ascii="Times New Roman" w:hAnsi="Times New Roman"/>
+          <w:sz w:val="28"/>
+          <w:szCs w:val="28"/>
+        </w:rPr>
+        <w:t>дан</w:t>
+      </w:r>
+      <w:r>
+        <w:rPr>
+          <w:rFonts w:ascii="Times New Roman" w:hAnsi="Times New Roman"/>
+          <w:sz w:val="28"/>
+          <w:szCs w:val="28"/>
+          <w:lang w:val="en-US"/>
+        </w:rPr>
+        <w:t xml:space="preserve">. — </w:t>
+      </w:r>
+      <w:r>
+        <w:rPr>
+          <w:rFonts w:ascii="Times New Roman" w:hAnsi="Times New Roman"/>
+          <w:sz w:val="28"/>
+          <w:szCs w:val="28"/>
+        </w:rPr>
+        <w:t>Режим</w:t>
+      </w:r>
+      <w:r>
+        <w:rPr>
+          <w:rFonts w:ascii="Times New Roman" w:hAnsi="Times New Roman"/>
+          <w:sz w:val="28"/>
+          <w:szCs w:val="28"/>
+          <w:lang w:val="en-US"/>
+        </w:rPr>
+        <w:t xml:space="preserve"> </w:t>
+      </w:r>
+      <w:r>
+        <w:rPr>
+          <w:rFonts w:ascii="Times New Roman" w:hAnsi="Times New Roman"/>
+          <w:sz w:val="28"/>
+          <w:szCs w:val="28"/>
+        </w:rPr>
+        <w:t>доступа</w:t>
+      </w:r>
+      <w:r>
+        <w:rPr>
+          <w:rFonts w:ascii="Times New Roman" w:hAnsi="Times New Roman"/>
+          <w:sz w:val="28"/>
+          <w:szCs w:val="28"/>
+          <w:lang w:val="en-US"/>
+        </w:rPr>
+        <w:t xml:space="preserve">: </w:t>
+      </w:r>
+      <w:hyperlink r:id="rId10" w:history="1">
+        <w:r>
+          <w:rPr>
+            <w:rStyle w:val="ac"/>
+            <w:rFonts w:ascii="Times New Roman" w:hAnsi="Times New Roman"/>
+            <w:sz w:val="28"/>
+            <w:szCs w:val="28"/>
+            <w:lang w:val="en-US"/>
+          </w:rPr>
+          <w:t>https://www.robots.ox.ac.uk/~vgg/data/flowers/102/</w:t>
+        </w:r>
+      </w:hyperlink>
+      <w:r>
+        <w:rPr>
+          <w:rFonts w:ascii="Times New Roman" w:hAnsi="Times New Roman"/>
+          <w:sz w:val="28"/>
+          <w:szCs w:val="28"/>
+          <w:lang w:val="en-US"/>
+        </w:rPr>
+        <w:t xml:space="preserve">.—  </w:t>
       </w:r>
       <w:proofErr w:type="spellStart"/>
       <w:r>
         <w:rPr>
           <w:rFonts w:ascii="Times New Roman" w:hAnsi="Times New Roman"/>
-          <w:strike/>
+          <w:sz w:val="28"/>
+          <w:szCs w:val="28"/>
+        </w:rPr>
+        <w:t>Загл</w:t>
+      </w:r>
+      <w:proofErr w:type="spellEnd"/>
+      <w:r>
+        <w:rPr>
+          <w:rFonts w:ascii="Times New Roman" w:hAnsi="Times New Roman"/>
           <w:sz w:val="28"/>
           <w:szCs w:val="28"/>
           <w:lang w:val="en-US"/>
         </w:rPr>
-        <w:t>Spruston</w:t>
+        <w:t xml:space="preserve">. </w:t>
+      </w:r>
+      <w:r>
+        <w:rPr>
+          <w:rFonts w:ascii="Times New Roman" w:hAnsi="Times New Roman"/>
+          <w:sz w:val="28"/>
+          <w:szCs w:val="28"/>
+        </w:rPr>
+        <w:t>с</w:t>
+      </w:r>
+      <w:r>
+        <w:rPr>
+          <w:rFonts w:ascii="Times New Roman" w:hAnsi="Times New Roman"/>
+          <w:sz w:val="28"/>
+          <w:szCs w:val="28"/>
+          <w:lang w:val="en-US"/>
+        </w:rPr>
+        <w:t xml:space="preserve"> </w:t>
+      </w:r>
+      <w:r>
+        <w:rPr>
+          <w:rFonts w:ascii="Times New Roman" w:hAnsi="Times New Roman"/>
+          <w:sz w:val="28"/>
+          <w:szCs w:val="28"/>
+        </w:rPr>
+        <w:t>экрана</w:t>
+      </w:r>
+      <w:r>
+        <w:rPr>
+          <w:rFonts w:ascii="Times New Roman" w:hAnsi="Times New Roman"/>
+          <w:sz w:val="28"/>
+          <w:szCs w:val="28"/>
+          <w:lang w:val="en-US"/>
+        </w:rPr>
+        <w:t xml:space="preserve">. — </w:t>
+      </w:r>
+      <w:proofErr w:type="spellStart"/>
+      <w:r>
+        <w:rPr>
+          <w:rFonts w:ascii="Times New Roman" w:hAnsi="Times New Roman"/>
+          <w:sz w:val="28"/>
+          <w:szCs w:val="28"/>
+        </w:rPr>
+        <w:t>Англ</w:t>
       </w:r>
       <w:proofErr w:type="spellEnd"/>
       <w:r>
         <w:rPr>
           <w:rFonts w:ascii="Times New Roman" w:hAnsi="Times New Roman"/>
-          <w:strike/>
           <w:sz w:val="28"/>
           <w:szCs w:val="28"/>
           <w:lang w:val="en-US"/>
         </w:rPr>
-        <w:t>. Pyramidal neurons: dendritic structure and synaptic integration // Northwestern University, Department of Neurobiology &amp; Physiology, – 2008.</w:t>
+        <w:t>.</w:t>
+      </w:r>
+      <w:r>
+        <w:rPr>
+          <w:rFonts w:ascii="Times New Roman" w:hAnsi="Times New Roman"/>
+          <w:sz w:val="24"/>
+          <w:szCs w:val="24"/>
+          <w:lang w:val="en-US"/>
+        </w:rPr>
+        <w:t xml:space="preserve"> </w:t>
       </w:r>
     </w:p>
     <w:p>
@@ -14525,16 +15717,14 @@
         <w:jc w:val="both"/>
         <w:rPr>
           <w:rFonts w:ascii="Times New Roman" w:hAnsi="Times New Roman"/>
-          <w:strike/>
-          <w:sz w:val="28"/>
-          <w:szCs w:val="28"/>
+          <w:sz w:val="24"/>
+          <w:szCs w:val="24"/>
           <w:lang w:val="en-US"/>
         </w:rPr>
       </w:pPr>
       <w:r>
         <w:rPr>
           <w:rFonts w:ascii="Times New Roman" w:hAnsi="Times New Roman"/>
-          <w:strike/>
           <w:sz w:val="28"/>
           <w:szCs w:val="28"/>
           <w:lang w:val="en-US"/>
@@ -14544,145 +15734,277 @@
       <w:r>
         <w:rPr>
           <w:rFonts w:ascii="Times New Roman" w:hAnsi="Times New Roman"/>
-          <w:strike/>
           <w:sz w:val="28"/>
           <w:szCs w:val="28"/>
           <w:lang w:val="en-US"/>
         </w:rPr>
         <w:tab/>
-        <w:t xml:space="preserve">Brunel, </w:t>
+      </w:r>
+      <w:r>
+        <w:rPr>
+          <w:rFonts w:ascii="Times New Roman" w:hAnsi="Times New Roman"/>
+          <w:sz w:val="28"/>
+          <w:szCs w:val="28"/>
+          <w:lang w:val="en-US"/>
+        </w:rPr>
+        <w:t>Caltech-UCSD Birds-200-2011 (CUB-200-2011)</w:t>
+      </w:r>
+      <w:r>
+        <w:rPr>
+          <w:rFonts w:ascii="Times New Roman" w:hAnsi="Times New Roman"/>
+          <w:sz w:val="28"/>
+          <w:szCs w:val="28"/>
+          <w:lang w:val="en-US"/>
+        </w:rPr>
+        <w:t xml:space="preserve"> </w:t>
+      </w:r>
+      <w:r>
+        <w:rPr>
+          <w:rFonts w:ascii="Times New Roman" w:hAnsi="Times New Roman"/>
+          <w:sz w:val="28"/>
+          <w:szCs w:val="28"/>
+          <w:lang w:val="en-US"/>
+        </w:rPr>
+        <w:t>Dataset [</w:t>
+      </w:r>
+      <w:r>
+        <w:rPr>
+          <w:rFonts w:ascii="Times New Roman" w:hAnsi="Times New Roman"/>
+          <w:sz w:val="28"/>
+          <w:szCs w:val="28"/>
+        </w:rPr>
+        <w:t>Электронный</w:t>
+      </w:r>
+      <w:r>
+        <w:rPr>
+          <w:rFonts w:ascii="Times New Roman" w:hAnsi="Times New Roman"/>
+          <w:sz w:val="28"/>
+          <w:szCs w:val="28"/>
+          <w:lang w:val="en-US"/>
+        </w:rPr>
+        <w:t xml:space="preserve"> </w:t>
+      </w:r>
+      <w:r>
+        <w:rPr>
+          <w:rFonts w:ascii="Times New Roman" w:hAnsi="Times New Roman"/>
+          <w:sz w:val="28"/>
+          <w:szCs w:val="28"/>
+        </w:rPr>
+        <w:t>ресурс</w:t>
       </w:r>
       <w:proofErr w:type="gramStart"/>
       <w:r>
         <w:rPr>
           <w:rFonts w:ascii="Times New Roman" w:hAnsi="Times New Roman"/>
-          <w:strike/>
           <w:sz w:val="28"/>
           <w:szCs w:val="28"/>
           <w:lang w:val="en-US"/>
         </w:rPr>
-        <w:t>Nicolas</w:t>
+        <w:t>] :</w:t>
       </w:r>
       <w:proofErr w:type="gramEnd"/>
       <w:r>
         <w:rPr>
           <w:rFonts w:ascii="Times New Roman" w:hAnsi="Times New Roman"/>
-          <w:strike/>
           <w:sz w:val="28"/>
           <w:szCs w:val="28"/>
           <w:lang w:val="en-US"/>
         </w:rPr>
-        <w:t xml:space="preserve"> and Xiao-Jing Wang. What Determines the Frequency of Fast Network Oscillations </w:t>
-      </w:r>
-      <w:proofErr w:type="gramStart"/>
-      <w:r>
-        <w:rPr>
-          <w:rFonts w:ascii="Times New Roman" w:hAnsi="Times New Roman"/>
-          <w:strike/>
+        <w:t xml:space="preserve"> </w:t>
+      </w:r>
+      <w:r>
+        <w:rPr>
+          <w:rFonts w:ascii="Times New Roman" w:hAnsi="Times New Roman"/>
           <w:sz w:val="28"/>
           <w:szCs w:val="28"/>
           <w:lang w:val="en-US"/>
         </w:rPr>
-        <w:t>With</w:t>
-      </w:r>
-      <w:proofErr w:type="gramEnd"/>
-      <w:r>
-        <w:rPr>
-          <w:rFonts w:ascii="Times New Roman" w:hAnsi="Times New Roman"/>
-          <w:strike/>
+        <w:t>Perona Lab - CUB-200-2011</w:t>
+      </w:r>
+      <w:r>
+        <w:rPr>
+          <w:rFonts w:ascii="Times New Roman" w:hAnsi="Times New Roman"/>
           <w:sz w:val="28"/>
           <w:szCs w:val="28"/>
           <w:lang w:val="en-US"/>
         </w:rPr>
-        <w:t xml:space="preserve"> Irregular Neural Discharges? I. Synaptic Dynamics and Excitation-Inhibition Balance // Centre National de la Recherche </w:t>
+        <w:t xml:space="preserve">. — </w:t>
+      </w:r>
+      <w:r>
+        <w:rPr>
+          <w:rFonts w:ascii="Times New Roman" w:hAnsi="Times New Roman"/>
+          <w:sz w:val="28"/>
+          <w:szCs w:val="28"/>
+        </w:rPr>
+        <w:t>Электрон</w:t>
+      </w:r>
+      <w:r>
+        <w:rPr>
+          <w:rFonts w:ascii="Times New Roman" w:hAnsi="Times New Roman"/>
+          <w:sz w:val="28"/>
+          <w:szCs w:val="28"/>
+          <w:lang w:val="en-US"/>
+        </w:rPr>
+        <w:t xml:space="preserve">. </w:t>
+      </w:r>
+      <w:r>
+        <w:rPr>
+          <w:rFonts w:ascii="Times New Roman" w:hAnsi="Times New Roman"/>
+          <w:sz w:val="28"/>
+          <w:szCs w:val="28"/>
+        </w:rPr>
+        <w:t>дан</w:t>
+      </w:r>
+      <w:r>
+        <w:rPr>
+          <w:rFonts w:ascii="Times New Roman" w:hAnsi="Times New Roman"/>
+          <w:sz w:val="28"/>
+          <w:szCs w:val="28"/>
+          <w:lang w:val="en-US"/>
+        </w:rPr>
+        <w:t xml:space="preserve">. — </w:t>
+      </w:r>
+      <w:r>
+        <w:rPr>
+          <w:rFonts w:ascii="Times New Roman" w:hAnsi="Times New Roman"/>
+          <w:sz w:val="28"/>
+          <w:szCs w:val="28"/>
+        </w:rPr>
+        <w:t>Режим</w:t>
+      </w:r>
+      <w:r>
+        <w:rPr>
+          <w:rFonts w:ascii="Times New Roman" w:hAnsi="Times New Roman"/>
+          <w:sz w:val="28"/>
+          <w:szCs w:val="28"/>
+          <w:lang w:val="en-US"/>
+        </w:rPr>
+        <w:t xml:space="preserve"> </w:t>
+      </w:r>
+      <w:r>
+        <w:rPr>
+          <w:rFonts w:ascii="Times New Roman" w:hAnsi="Times New Roman"/>
+          <w:sz w:val="28"/>
+          <w:szCs w:val="28"/>
+        </w:rPr>
+        <w:t>доступа</w:t>
+      </w:r>
+      <w:r>
+        <w:rPr>
+          <w:rFonts w:ascii="Times New Roman" w:hAnsi="Times New Roman"/>
+          <w:sz w:val="28"/>
+          <w:szCs w:val="28"/>
+          <w:lang w:val="en-US"/>
+        </w:rPr>
+        <w:t xml:space="preserve">: </w:t>
+      </w:r>
+      <w:hyperlink r:id="rId11" w:history="1">
+        <w:r>
+          <w:rPr>
+            <w:lang w:val="en-US"/>
+          </w:rPr>
+          <w:t xml:space="preserve"> </w:t>
+        </w:r>
+        <w:r>
+          <w:rPr>
+            <w:rStyle w:val="ac"/>
+            <w:rFonts w:ascii="Times New Roman" w:hAnsi="Times New Roman"/>
+            <w:sz w:val="28"/>
+            <w:szCs w:val="28"/>
+            <w:lang w:val="en-US"/>
+          </w:rPr>
+          <w:t>http://www.vision.caltech.edu/datasets/cub_200_2011/</w:t>
+        </w:r>
+      </w:hyperlink>
+      <w:r>
+        <w:rPr>
+          <w:rFonts w:ascii="Times New Roman" w:hAnsi="Times New Roman"/>
+          <w:sz w:val="28"/>
+          <w:szCs w:val="28"/>
+          <w:lang w:val="en-US"/>
+        </w:rPr>
+        <w:t xml:space="preserve">.—  </w:t>
       </w:r>
       <w:proofErr w:type="spellStart"/>
       <w:r>
         <w:rPr>
           <w:rFonts w:ascii="Times New Roman" w:hAnsi="Times New Roman"/>
-          <w:strike/>
+          <w:sz w:val="28"/>
+          <w:szCs w:val="28"/>
+        </w:rPr>
+        <w:t>Загл</w:t>
+      </w:r>
+      <w:proofErr w:type="spellEnd"/>
+      <w:r>
+        <w:rPr>
+          <w:rFonts w:ascii="Times New Roman" w:hAnsi="Times New Roman"/>
           <w:sz w:val="28"/>
           <w:szCs w:val="28"/>
           <w:lang w:val="en-US"/>
         </w:rPr>
-        <w:t>Scientifique-Neurophysique</w:t>
+        <w:t xml:space="preserve">. </w:t>
+      </w:r>
+      <w:r>
+        <w:rPr>
+          <w:rFonts w:ascii="Times New Roman" w:hAnsi="Times New Roman"/>
+          <w:sz w:val="28"/>
+          <w:szCs w:val="28"/>
+        </w:rPr>
+        <w:t>с</w:t>
+      </w:r>
+      <w:r>
+        <w:rPr>
+          <w:rFonts w:ascii="Times New Roman" w:hAnsi="Times New Roman"/>
+          <w:sz w:val="28"/>
+          <w:szCs w:val="28"/>
+          <w:lang w:val="en-US"/>
+        </w:rPr>
+        <w:t xml:space="preserve"> </w:t>
+      </w:r>
+      <w:r>
+        <w:rPr>
+          <w:rFonts w:ascii="Times New Roman" w:hAnsi="Times New Roman"/>
+          <w:sz w:val="28"/>
+          <w:szCs w:val="28"/>
+        </w:rPr>
+        <w:t>экрана</w:t>
+      </w:r>
+      <w:r>
+        <w:rPr>
+          <w:rFonts w:ascii="Times New Roman" w:hAnsi="Times New Roman"/>
+          <w:sz w:val="28"/>
+          <w:szCs w:val="28"/>
+          <w:lang w:val="en-US"/>
+        </w:rPr>
+        <w:t xml:space="preserve">. — </w:t>
+      </w:r>
+      <w:proofErr w:type="spellStart"/>
+      <w:r>
+        <w:rPr>
+          <w:rFonts w:ascii="Times New Roman" w:hAnsi="Times New Roman"/>
+          <w:sz w:val="28"/>
+          <w:szCs w:val="28"/>
+        </w:rPr>
+        <w:t>Англ</w:t>
       </w:r>
       <w:proofErr w:type="spellEnd"/>
       <w:r>
         <w:rPr>
           <w:rFonts w:ascii="Times New Roman" w:hAnsi="Times New Roman"/>
-          <w:strike/>
           <w:sz w:val="28"/>
           <w:szCs w:val="28"/>
           <w:lang w:val="en-US"/>
         </w:rPr>
-        <w:t xml:space="preserve"> et </w:t>
-      </w:r>
-      <w:proofErr w:type="spellStart"/>
-      <w:r>
-        <w:rPr>
-          <w:rFonts w:ascii="Times New Roman" w:hAnsi="Times New Roman"/>
-          <w:strike/>
-          <w:sz w:val="28"/>
-          <w:szCs w:val="28"/>
+        <w:t>.</w:t>
+      </w:r>
+      <w:r>
+        <w:rPr>
+          <w:rFonts w:ascii="Times New Roman" w:hAnsi="Times New Roman"/>
+          <w:sz w:val="24"/>
+          <w:szCs w:val="24"/>
           <w:lang w:val="en-US"/>
         </w:rPr>
-        <w:t>Physiologie</w:t>
-      </w:r>
-      <w:proofErr w:type="spellEnd"/>
-      <w:r>
-        <w:rPr>
-          <w:rFonts w:ascii="Times New Roman" w:hAnsi="Times New Roman"/>
-          <w:strike/>
-          <w:sz w:val="28"/>
-          <w:szCs w:val="28"/>
-          <w:lang w:val="en-US"/>
-        </w:rPr>
-        <w:t xml:space="preserve"> du </w:t>
-      </w:r>
-      <w:proofErr w:type="spellStart"/>
-      <w:r>
-        <w:rPr>
-          <w:rFonts w:ascii="Times New Roman" w:hAnsi="Times New Roman"/>
-          <w:strike/>
-          <w:sz w:val="28"/>
-          <w:szCs w:val="28"/>
-          <w:lang w:val="en-US"/>
-        </w:rPr>
-        <w:t>Syste`me</w:t>
-      </w:r>
-      <w:proofErr w:type="spellEnd"/>
-      <w:r>
-        <w:rPr>
-          <w:rFonts w:ascii="Times New Roman" w:hAnsi="Times New Roman"/>
-          <w:strike/>
-          <w:sz w:val="28"/>
-          <w:szCs w:val="28"/>
-          <w:lang w:val="en-US"/>
-        </w:rPr>
         <w:t xml:space="preserve"> </w:t>
-      </w:r>
-      <w:proofErr w:type="spellStart"/>
-      <w:r>
-        <w:rPr>
-          <w:rFonts w:ascii="Times New Roman" w:hAnsi="Times New Roman"/>
-          <w:strike/>
-          <w:sz w:val="28"/>
-          <w:szCs w:val="28"/>
-          <w:lang w:val="en-US"/>
-        </w:rPr>
-        <w:t>Moteur-Universite</w:t>
-      </w:r>
-      <w:proofErr w:type="spellEnd"/>
-      <w:r>
-        <w:rPr>
-          <w:rFonts w:ascii="Times New Roman" w:hAnsi="Times New Roman"/>
-          <w:strike/>
-          <w:sz w:val="28"/>
-          <w:szCs w:val="28"/>
-          <w:lang w:val="en-US"/>
-        </w:rPr>
-        <w:t>´ Paris Rene´ Descartes, Brandeis University, Waltham, Massachusetts – 2003</w:t>
       </w:r>
     </w:p>
     <w:p>
@@ -14691,7 +16013,6 @@
         <w:jc w:val="both"/>
         <w:rPr>
           <w:rFonts w:ascii="Times New Roman" w:hAnsi="Times New Roman"/>
-          <w:strike/>
           <w:sz w:val="28"/>
           <w:szCs w:val="28"/>
           <w:lang w:val="en-US"/>
@@ -14700,7 +16021,6 @@
       <w:r>
         <w:rPr>
           <w:rFonts w:ascii="Times New Roman" w:hAnsi="Times New Roman"/>
-          <w:strike/>
           <w:sz w:val="28"/>
           <w:szCs w:val="28"/>
           <w:lang w:val="en-US"/>
@@ -14710,224 +16030,201 @@
       <w:r>
         <w:rPr>
           <w:rFonts w:ascii="Times New Roman" w:hAnsi="Times New Roman"/>
-          <w:strike/>
           <w:sz w:val="28"/>
           <w:szCs w:val="28"/>
           <w:lang w:val="en-US"/>
         </w:rPr>
         <w:tab/>
-        <w:t>Brian 2 documentation [</w:t>
-      </w:r>
-      <w:r>
-        <w:rPr>
-          <w:rFonts w:ascii="Times New Roman" w:hAnsi="Times New Roman"/>
-          <w:strike/>
-          <w:sz w:val="28"/>
-          <w:szCs w:val="28"/>
-        </w:rPr>
-        <w:t>Электронный</w:t>
-      </w:r>
-      <w:r>
-        <w:rPr>
-          <w:rFonts w:ascii="Times New Roman" w:hAnsi="Times New Roman"/>
-          <w:strike/>
+      </w:r>
+      <w:proofErr w:type="spellStart"/>
+      <w:r>
+        <w:rPr>
+          <w:rFonts w:ascii="Times New Roman" w:hAnsi="Times New Roman"/>
           <w:sz w:val="28"/>
           <w:szCs w:val="28"/>
           <w:lang w:val="en-US"/>
         </w:rPr>
+        <w:t>Ronneberger</w:t>
+      </w:r>
+      <w:proofErr w:type="spellEnd"/>
+      <w:r>
+        <w:rPr>
+          <w:rFonts w:ascii="Times New Roman" w:hAnsi="Times New Roman"/>
+          <w:sz w:val="28"/>
+          <w:szCs w:val="28"/>
+          <w:lang w:val="en-US"/>
+        </w:rPr>
+        <w:t xml:space="preserve"> O.</w:t>
+      </w:r>
+      <w:r>
+        <w:rPr>
+          <w:rFonts w:ascii="Times New Roman" w:hAnsi="Times New Roman"/>
+          <w:sz w:val="28"/>
+          <w:szCs w:val="28"/>
+          <w:lang w:val="en-US"/>
+        </w:rPr>
         <w:t xml:space="preserve"> </w:t>
       </w:r>
       <w:r>
         <w:rPr>
           <w:rFonts w:ascii="Times New Roman" w:hAnsi="Times New Roman"/>
-          <w:strike/>
-          <w:sz w:val="28"/>
-          <w:szCs w:val="28"/>
-        </w:rPr>
-        <w:t>ресурс</w:t>
-      </w:r>
-      <w:r>
-        <w:rPr>
-          <w:rFonts w:ascii="Times New Roman" w:hAnsi="Times New Roman"/>
-          <w:strike/>
           <w:sz w:val="28"/>
           <w:szCs w:val="28"/>
           <w:lang w:val="en-US"/>
         </w:rPr>
-        <w:t xml:space="preserve">] Brian 2 2.5.1 documentation — </w:t>
-      </w:r>
-      <w:r>
-        <w:rPr>
-          <w:rFonts w:ascii="Times New Roman" w:hAnsi="Times New Roman"/>
-          <w:strike/>
-          <w:sz w:val="28"/>
-          <w:szCs w:val="28"/>
-        </w:rPr>
-        <w:t>Электрон</w:t>
-      </w:r>
-      <w:r>
-        <w:rPr>
-          <w:rFonts w:ascii="Times New Roman" w:hAnsi="Times New Roman"/>
-          <w:strike/>
+        <w:t>U-Net: Convolutional Networks for Biomedical Image Segmentation</w:t>
+      </w:r>
+      <w:r>
+        <w:rPr>
+          <w:rFonts w:ascii="Times New Roman" w:hAnsi="Times New Roman"/>
           <w:sz w:val="28"/>
           <w:szCs w:val="28"/>
           <w:lang w:val="en-US"/>
         </w:rPr>
-        <w:t xml:space="preserve">. </w:t>
-      </w:r>
-      <w:r>
-        <w:rPr>
-          <w:rFonts w:ascii="Times New Roman" w:hAnsi="Times New Roman"/>
-          <w:strike/>
-          <w:sz w:val="28"/>
-          <w:szCs w:val="28"/>
-        </w:rPr>
-        <w:t>дан</w:t>
-      </w:r>
-      <w:r>
-        <w:rPr>
-          <w:rFonts w:ascii="Times New Roman" w:hAnsi="Times New Roman"/>
-          <w:strike/>
+        <w:t xml:space="preserve"> / </w:t>
+      </w:r>
+      <w:bookmarkStart w:id="16" w:name="_Hlk150125374"/>
+      <w:r>
+        <w:rPr>
+          <w:rFonts w:ascii="Times New Roman" w:hAnsi="Times New Roman"/>
           <w:sz w:val="28"/>
           <w:szCs w:val="28"/>
           <w:lang w:val="en-US"/>
         </w:rPr>
-        <w:t xml:space="preserve">. — 2021 — </w:t>
-      </w:r>
-      <w:r>
-        <w:rPr>
-          <w:rFonts w:ascii="Times New Roman" w:hAnsi="Times New Roman"/>
-          <w:strike/>
-          <w:sz w:val="28"/>
-          <w:szCs w:val="28"/>
-        </w:rPr>
-        <w:t>Режим</w:t>
-      </w:r>
-      <w:r>
-        <w:rPr>
-          <w:rFonts w:ascii="Times New Roman" w:hAnsi="Times New Roman"/>
-          <w:strike/>
+        <w:t xml:space="preserve">Olaf </w:t>
+      </w:r>
+      <w:proofErr w:type="spellStart"/>
+      <w:r>
+        <w:rPr>
+          <w:rFonts w:ascii="Times New Roman" w:hAnsi="Times New Roman"/>
           <w:sz w:val="28"/>
           <w:szCs w:val="28"/>
           <w:lang w:val="en-US"/>
         </w:rPr>
+        <w:t>Ronneberger</w:t>
+      </w:r>
+      <w:bookmarkEnd w:id="16"/>
+      <w:proofErr w:type="spellEnd"/>
+      <w:r>
+        <w:rPr>
+          <w:rFonts w:ascii="Times New Roman" w:hAnsi="Times New Roman"/>
+          <w:sz w:val="28"/>
+          <w:szCs w:val="28"/>
+          <w:lang w:val="en-US"/>
+        </w:rPr>
+        <w:t>, Philipp Fischer, Thomas Brox</w:t>
+      </w:r>
+      <w:r>
+        <w:rPr>
+          <w:rFonts w:ascii="Times New Roman" w:hAnsi="Times New Roman"/>
+          <w:sz w:val="28"/>
+          <w:szCs w:val="28"/>
+          <w:lang w:val="en-US"/>
+        </w:rPr>
+        <w:t xml:space="preserve"> // </w:t>
+      </w:r>
+      <w:r>
+        <w:rPr>
+          <w:rFonts w:ascii="Times New Roman" w:hAnsi="Times New Roman"/>
+          <w:sz w:val="28"/>
+          <w:szCs w:val="28"/>
+          <w:lang w:val="en-US"/>
+        </w:rPr>
+        <w:t xml:space="preserve">Computer Science Department and BIOSS Centre for Biological </w:t>
+      </w:r>
+      <w:proofErr w:type="spellStart"/>
+      <w:r>
+        <w:rPr>
+          <w:rFonts w:ascii="Times New Roman" w:hAnsi="Times New Roman"/>
+          <w:sz w:val="28"/>
+          <w:szCs w:val="28"/>
+          <w:lang w:val="en-US"/>
+        </w:rPr>
+        <w:t>Signalling</w:t>
+      </w:r>
+      <w:proofErr w:type="spellEnd"/>
+      <w:r>
+        <w:rPr>
+          <w:rFonts w:ascii="Times New Roman" w:hAnsi="Times New Roman"/>
+          <w:sz w:val="28"/>
+          <w:szCs w:val="28"/>
+          <w:lang w:val="en-US"/>
+        </w:rPr>
+        <w:t xml:space="preserve"> Studies,</w:t>
+      </w:r>
+    </w:p>
+    <w:p>
+      <w:pPr>
+        <w:spacing w:after="0" w:line="240" w:lineRule="auto"/>
+        <w:jc w:val="both"/>
+        <w:rPr>
+          <w:rFonts w:ascii="Times New Roman" w:hAnsi="Times New Roman"/>
+          <w:sz w:val="28"/>
+          <w:szCs w:val="28"/>
+          <w:lang w:val="en-US"/>
+        </w:rPr>
+      </w:pPr>
+      <w:r>
+        <w:rPr>
+          <w:rFonts w:ascii="Times New Roman" w:hAnsi="Times New Roman"/>
+          <w:sz w:val="28"/>
+          <w:szCs w:val="28"/>
+          <w:lang w:val="en-US"/>
+        </w:rPr>
+        <w:t>University of Freiburg, Germany</w:t>
+      </w:r>
+      <w:r>
+        <w:rPr>
+          <w:rFonts w:ascii="Times New Roman" w:hAnsi="Times New Roman"/>
+          <w:sz w:val="28"/>
+          <w:szCs w:val="28"/>
+          <w:lang w:val="en-US"/>
+        </w:rPr>
         <w:t xml:space="preserve"> </w:t>
       </w:r>
       <w:r>
         <w:rPr>
           <w:rFonts w:ascii="Times New Roman" w:hAnsi="Times New Roman"/>
-          <w:strike/>
-          <w:sz w:val="28"/>
-          <w:szCs w:val="28"/>
-        </w:rPr>
-        <w:t>доступа</w:t>
-      </w:r>
-      <w:r>
-        <w:rPr>
-          <w:rFonts w:ascii="Times New Roman" w:hAnsi="Times New Roman"/>
-          <w:strike/>
           <w:sz w:val="28"/>
           <w:szCs w:val="28"/>
           <w:lang w:val="en-US"/>
         </w:rPr>
-        <w:t xml:space="preserve">: https://brian2.readthedocs.io/en/stable/ </w:t>
-      </w:r>
-      <w:proofErr w:type="spellStart"/>
-      <w:r>
-        <w:rPr>
-          <w:rFonts w:ascii="Times New Roman" w:hAnsi="Times New Roman"/>
-          <w:strike/>
-          <w:sz w:val="28"/>
-          <w:szCs w:val="28"/>
-        </w:rPr>
-        <w:t>Загл</w:t>
-      </w:r>
-      <w:proofErr w:type="spellEnd"/>
-      <w:r>
-        <w:rPr>
-          <w:rFonts w:ascii="Times New Roman" w:hAnsi="Times New Roman"/>
-          <w:strike/>
+        <w:t>— 20</w:t>
+      </w:r>
+      <w:r>
+        <w:rPr>
+          <w:rFonts w:ascii="Times New Roman" w:hAnsi="Times New Roman"/>
           <w:sz w:val="28"/>
           <w:szCs w:val="28"/>
           <w:lang w:val="en-US"/>
         </w:rPr>
-        <w:t xml:space="preserve">. </w:t>
-      </w:r>
-      <w:r>
-        <w:rPr>
-          <w:rFonts w:ascii="Times New Roman" w:hAnsi="Times New Roman"/>
-          <w:strike/>
-          <w:sz w:val="28"/>
-          <w:szCs w:val="28"/>
-        </w:rPr>
-        <w:t>с</w:t>
-      </w:r>
-      <w:r>
-        <w:rPr>
-          <w:rFonts w:ascii="Times New Roman" w:hAnsi="Times New Roman"/>
-          <w:strike/>
+        <w:t>1</w:t>
+      </w:r>
+      <w:r>
+        <w:rPr>
+          <w:rFonts w:ascii="Times New Roman" w:hAnsi="Times New Roman"/>
           <w:sz w:val="28"/>
           <w:szCs w:val="28"/>
           <w:lang w:val="en-US"/>
         </w:rPr>
-        <w:t xml:space="preserve"> </w:t>
-      </w:r>
-      <w:r>
-        <w:rPr>
-          <w:rFonts w:ascii="Times New Roman" w:hAnsi="Times New Roman"/>
-          <w:strike/>
-          <w:sz w:val="28"/>
-          <w:szCs w:val="28"/>
-        </w:rPr>
-        <w:t>экрана</w:t>
-      </w:r>
-      <w:r>
-        <w:rPr>
-          <w:rFonts w:ascii="Times New Roman" w:hAnsi="Times New Roman"/>
-          <w:strike/>
+        <w:t>5</w:t>
+      </w:r>
+    </w:p>
+    <w:p>
+      <w:pPr>
+        <w:spacing w:after="160" w:line="259" w:lineRule="auto"/>
+        <w:rPr>
+          <w:rFonts w:ascii="Times New Roman" w:hAnsi="Times New Roman"/>
           <w:sz w:val="28"/>
           <w:szCs w:val="28"/>
           <w:lang w:val="en-US"/>
         </w:rPr>
-        <w:t xml:space="preserve">. — </w:t>
-      </w:r>
-      <w:proofErr w:type="spellStart"/>
-      <w:r>
-        <w:rPr>
-          <w:rFonts w:ascii="Times New Roman" w:hAnsi="Times New Roman"/>
-          <w:strike/>
-          <w:sz w:val="28"/>
-          <w:szCs w:val="28"/>
-        </w:rPr>
-        <w:t>Англ</w:t>
-      </w:r>
-      <w:proofErr w:type="spellEnd"/>
-      <w:r>
-        <w:rPr>
-          <w:rFonts w:ascii="Times New Roman" w:hAnsi="Times New Roman"/>
-          <w:strike/>
-          <w:sz w:val="28"/>
+      </w:pPr>
+      <w:r>
+        <w:rPr>
           <w:szCs w:val="28"/>
           <w:lang w:val="en-US"/>
         </w:rPr>
-        <w:t>.</w:t>
-      </w:r>
-    </w:p>
-    <w:p>
-      <w:pPr>
-        <w:spacing w:after="160" w:line="259" w:lineRule="auto"/>
-        <w:rPr>
-          <w:rFonts w:ascii="Times New Roman" w:hAnsi="Times New Roman"/>
-          <w:sz w:val="28"/>
-          <w:szCs w:val="28"/>
-          <w:lang w:val="en-US"/>
-        </w:rPr>
-      </w:pPr>
-      <w:r>
-        <w:rPr>
-          <w:szCs w:val="28"/>
-          <w:lang w:val="en-US"/>
-        </w:rPr>
         <w:br w:type="page"/>
       </w:r>
     </w:p>
@@ -14935,15 +16232,15 @@
       <w:pPr>
         <w:pStyle w:val="12"/>
       </w:pPr>
-      <w:bookmarkStart w:id="16" w:name="_Toc150027724"/>
-      <w:bookmarkStart w:id="17" w:name="_Hlk150023383"/>
+      <w:bookmarkStart w:id="17" w:name="_Toc150027724"/>
+      <w:bookmarkStart w:id="18" w:name="_Hlk150023383"/>
       <w:r>
         <w:lastRenderedPageBreak/>
         <w:t>ПРИЛОЖЕНИЕ А</w:t>
       </w:r>
-      <w:bookmarkEnd w:id="16"/>
-    </w:p>
-    <w:bookmarkEnd w:id="17"/>
+      <w:bookmarkEnd w:id="17"/>
+    </w:p>
+    <w:bookmarkEnd w:id="18"/>
     <w:p>
       <w:pPr>
         <w:widowControl w:val="0"/>
@@ -18445,7 +19742,7 @@
   <w:style w:type="paragraph" w:default="1" w:styleId="a">
     <w:name w:val="Normal"/>
     <w:qFormat/>
-    <w:rsid w:val="000D6466"/>
+    <w:rsid w:val="004655B1"/>
     <w:pPr>
       <w:spacing w:after="200" w:line="276" w:lineRule="auto"/>
     </w:pPr>
@@ -18798,6 +20095,17 @@
       <w:color w:val="666666"/>
     </w:rPr>
   </w:style>
+  <w:style w:type="paragraph" w:styleId="ae">
+    <w:name w:val="List Paragraph"/>
+    <w:basedOn w:val="a"/>
+    <w:uiPriority w:val="34"/>
+    <w:qFormat/>
+    <w:rsid w:val="004655B1"/>
+    <w:pPr>
+      <w:ind w:left="720"/>
+      <w:contextualSpacing/>
+    </w:pPr>
+  </w:style>
 </w:styles>
 </file>
 

</xml_diff>